<commit_message>
Added Readme file for project details and deployment steps
</commit_message>
<xml_diff>
--- a/Cric-App-Specification-Document.docx
+++ b/Cric-App-Specification-Document.docx
@@ -683,11 +683,11 @@
         </mc:AlternateContent>
       </w:r>
     </w:p>
-    <w:bookmarkStart w:id="0" w:name="_Ref534980009" w:displacedByCustomXml="next"/>
-    <w:bookmarkStart w:id="1" w:name="_Ref534980015" w:displacedByCustomXml="next"/>
+    <w:bookmarkStart w:id="0" w:name="_Ref534980106" w:displacedByCustomXml="next"/>
+    <w:bookmarkStart w:id="1" w:name="_Ref534980084" w:displacedByCustomXml="next"/>
     <w:bookmarkStart w:id="2" w:name="_Ref534980055" w:displacedByCustomXml="next"/>
-    <w:bookmarkStart w:id="3" w:name="_Ref534980084" w:displacedByCustomXml="next"/>
-    <w:bookmarkStart w:id="4" w:name="_Ref534980106" w:displacedByCustomXml="next"/>
+    <w:bookmarkStart w:id="3" w:name="_Ref534980015" w:displacedByCustomXml="next"/>
+    <w:bookmarkStart w:id="4" w:name="_Ref534980009" w:displacedByCustomXml="next"/>
     <w:sdt>
       <w:sdtPr>
         <w:rPr>
@@ -743,7 +743,7 @@
           <w:r>
             <w:fldChar w:fldCharType="separate"/>
           </w:r>
-          <w:hyperlink w:anchor="_Toc171634052" w:history="1">
+          <w:hyperlink w:anchor="_Toc173316739" w:history="1">
             <w:r>
               <w:rPr>
                 <w:rStyle w:val="Hyperlink"/>
@@ -770,7 +770,7 @@
                 <w:noProof/>
                 <w:webHidden/>
               </w:rPr>
-              <w:instrText xml:space="preserve"> PAGEREF _Toc171634052 \h </w:instrText>
+              <w:instrText xml:space="preserve"> PAGEREF _Toc173316739 \h </w:instrText>
             </w:r>
             <w:r>
               <w:rPr>
@@ -790,7 +790,81 @@
                 <w:noProof/>
                 <w:webHidden/>
               </w:rPr>
-              <w:t>5</w:t>
+              <w:t>3</w:t>
+            </w:r>
+            <w:r>
+              <w:rPr>
+                <w:noProof/>
+                <w:webHidden/>
+              </w:rPr>
+              <w:fldChar w:fldCharType="end"/>
+            </w:r>
+          </w:hyperlink>
+        </w:p>
+        <w:p>
+          <w:pPr>
+            <w:pStyle w:val="TOC1"/>
+            <w:tabs>
+              <w:tab w:val="right" w:leader="dot" w:pos="9016"/>
+            </w:tabs>
+            <w:rPr>
+              <w:rFonts w:eastAsiaTheme="minorEastAsia"/>
+              <w:noProof/>
+              <w:kern w:val="2"/>
+              <w:sz w:val="24"/>
+              <w:szCs w:val="24"/>
+              <w:lang w:val="en-IN" w:eastAsia="ja-JP"/>
+              <w14:ligatures w14:val="standardContextual"/>
+            </w:rPr>
+          </w:pPr>
+          <w:hyperlink w:anchor="_Toc173316740" w:history="1">
+            <w:r>
+              <w:rPr>
+                <w:rStyle w:val="Hyperlink"/>
+                <w:noProof/>
+              </w:rPr>
+              <w:t>Microservices</w:t>
+            </w:r>
+            <w:r>
+              <w:rPr>
+                <w:noProof/>
+                <w:webHidden/>
+              </w:rPr>
+              <w:tab/>
+            </w:r>
+            <w:r>
+              <w:rPr>
+                <w:noProof/>
+                <w:webHidden/>
+              </w:rPr>
+              <w:fldChar w:fldCharType="begin"/>
+            </w:r>
+            <w:r>
+              <w:rPr>
+                <w:noProof/>
+                <w:webHidden/>
+              </w:rPr>
+              <w:instrText xml:space="preserve"> PAGEREF _Toc173316740 \h </w:instrText>
+            </w:r>
+            <w:r>
+              <w:rPr>
+                <w:noProof/>
+                <w:webHidden/>
+              </w:rPr>
+            </w:r>
+            <w:r>
+              <w:rPr>
+                <w:noProof/>
+                <w:webHidden/>
+              </w:rPr>
+              <w:fldChar w:fldCharType="separate"/>
+            </w:r>
+            <w:r>
+              <w:rPr>
+                <w:noProof/>
+                <w:webHidden/>
+              </w:rPr>
+              <w:t>3</w:t>
             </w:r>
             <w:r>
               <w:rPr>
@@ -818,7 +892,7 @@
               <w14:ligatures w14:val="standardContextual"/>
             </w:rPr>
           </w:pPr>
-          <w:hyperlink w:anchor="_Toc171634053" w:history="1">
+          <w:hyperlink w:anchor="_Toc173316741" w:history="1">
             <w:r>
               <w:rPr>
                 <w:rStyle w:val="Hyperlink"/>
@@ -864,7 +938,7 @@
                 <w:noProof/>
                 <w:webHidden/>
               </w:rPr>
-              <w:instrText xml:space="preserve"> PAGEREF _Toc171634053 \h </w:instrText>
+              <w:instrText xml:space="preserve"> PAGEREF _Toc173316741 \h </w:instrText>
             </w:r>
             <w:r>
               <w:rPr>
@@ -884,7 +958,7 @@
                 <w:noProof/>
                 <w:webHidden/>
               </w:rPr>
-              <w:t>5</w:t>
+              <w:t>3</w:t>
             </w:r>
             <w:r>
               <w:rPr>
@@ -912,7 +986,7 @@
               <w14:ligatures w14:val="standardContextual"/>
             </w:rPr>
           </w:pPr>
-          <w:hyperlink w:anchor="_Toc171634054" w:history="1">
+          <w:hyperlink w:anchor="_Toc173316742" w:history="1">
             <w:r>
               <w:rPr>
                 <w:rStyle w:val="Hyperlink"/>
@@ -958,7 +1032,7 @@
                 <w:noProof/>
                 <w:webHidden/>
               </w:rPr>
-              <w:instrText xml:space="preserve"> PAGEREF _Toc171634054 \h </w:instrText>
+              <w:instrText xml:space="preserve"> PAGEREF _Toc173316742 \h </w:instrText>
             </w:r>
             <w:r>
               <w:rPr>
@@ -978,7 +1052,7 @@
                 <w:noProof/>
                 <w:webHidden/>
               </w:rPr>
-              <w:t>5</w:t>
+              <w:t>3</w:t>
             </w:r>
             <w:r>
               <w:rPr>
@@ -1006,7 +1080,7 @@
               <w14:ligatures w14:val="standardContextual"/>
             </w:rPr>
           </w:pPr>
-          <w:hyperlink w:anchor="_Toc171634055" w:history="1">
+          <w:hyperlink w:anchor="_Toc173316743" w:history="1">
             <w:r>
               <w:rPr>
                 <w:rStyle w:val="Hyperlink"/>
@@ -1052,7 +1126,7 @@
                 <w:noProof/>
                 <w:webHidden/>
               </w:rPr>
-              <w:instrText xml:space="preserve"> PAGEREF _Toc171634055 \h </w:instrText>
+              <w:instrText xml:space="preserve"> PAGEREF _Toc173316743 \h </w:instrText>
             </w:r>
             <w:r>
               <w:rPr>
@@ -1072,7 +1146,7 @@
                 <w:noProof/>
                 <w:webHidden/>
               </w:rPr>
-              <w:t>5</w:t>
+              <w:t>3</w:t>
             </w:r>
             <w:r>
               <w:rPr>
@@ -1100,7 +1174,7 @@
               <w14:ligatures w14:val="standardContextual"/>
             </w:rPr>
           </w:pPr>
-          <w:hyperlink w:anchor="_Toc171634056" w:history="1">
+          <w:hyperlink w:anchor="_Toc173316744" w:history="1">
             <w:r>
               <w:rPr>
                 <w:rStyle w:val="Hyperlink"/>
@@ -1146,7 +1220,7 @@
                 <w:noProof/>
                 <w:webHidden/>
               </w:rPr>
-              <w:instrText xml:space="preserve"> PAGEREF _Toc171634056 \h </w:instrText>
+              <w:instrText xml:space="preserve"> PAGEREF _Toc173316744 \h </w:instrText>
             </w:r>
             <w:r>
               <w:rPr>
@@ -1166,7 +1240,7 @@
                 <w:noProof/>
                 <w:webHidden/>
               </w:rPr>
-              <w:t>5</w:t>
+              <w:t>3</w:t>
             </w:r>
             <w:r>
               <w:rPr>
@@ -1194,7 +1268,7 @@
               <w14:ligatures w14:val="standardContextual"/>
             </w:rPr>
           </w:pPr>
-          <w:hyperlink w:anchor="_Toc171634057" w:history="1">
+          <w:hyperlink w:anchor="_Toc173316745" w:history="1">
             <w:r>
               <w:rPr>
                 <w:rStyle w:val="Hyperlink"/>
@@ -1242,7 +1316,7 @@
                 <w:noProof/>
                 <w:webHidden/>
               </w:rPr>
-              <w:instrText xml:space="preserve"> PAGEREF _Toc171634057 \h </w:instrText>
+              <w:instrText xml:space="preserve"> PAGEREF _Toc173316745 \h </w:instrText>
             </w:r>
             <w:r>
               <w:rPr>
@@ -1262,7 +1336,101 @@
                 <w:noProof/>
                 <w:webHidden/>
               </w:rPr>
-              <w:t>9</w:t>
+              <w:t>7</w:t>
+            </w:r>
+            <w:r>
+              <w:rPr>
+                <w:noProof/>
+                <w:webHidden/>
+              </w:rPr>
+              <w:fldChar w:fldCharType="end"/>
+            </w:r>
+          </w:hyperlink>
+        </w:p>
+        <w:p>
+          <w:pPr>
+            <w:pStyle w:val="TOC1"/>
+            <w:tabs>
+              <w:tab w:val="left" w:pos="440"/>
+              <w:tab w:val="right" w:leader="dot" w:pos="9016"/>
+            </w:tabs>
+            <w:rPr>
+              <w:rFonts w:eastAsiaTheme="minorEastAsia"/>
+              <w:noProof/>
+              <w:kern w:val="2"/>
+              <w:sz w:val="24"/>
+              <w:szCs w:val="24"/>
+              <w:lang w:val="en-IN" w:eastAsia="ja-JP"/>
+              <w14:ligatures w14:val="standardContextual"/>
+            </w:rPr>
+          </w:pPr>
+          <w:hyperlink w:anchor="_Toc173316746" w:history="1">
+            <w:r>
+              <w:rPr>
+                <w:rStyle w:val="Hyperlink"/>
+                <w:noProof/>
+              </w:rPr>
+              <w:t>2</w:t>
+            </w:r>
+            <w:r>
+              <w:rPr>
+                <w:rFonts w:eastAsiaTheme="minorEastAsia"/>
+                <w:noProof/>
+                <w:kern w:val="2"/>
+                <w:sz w:val="24"/>
+                <w:szCs w:val="24"/>
+                <w:lang w:val="en-IN" w:eastAsia="ja-JP"/>
+                <w14:ligatures w14:val="standardContextual"/>
+              </w:rPr>
+              <w:tab/>
+            </w:r>
+            <w:r>
+              <w:rPr>
+                <w:rStyle w:val="Hyperlink"/>
+                <w:noProof/>
+              </w:rPr>
+              <w:t>Match Details Service</w:t>
+            </w:r>
+            <w:r>
+              <w:rPr>
+                <w:noProof/>
+                <w:webHidden/>
+              </w:rPr>
+              <w:tab/>
+            </w:r>
+            <w:r>
+              <w:rPr>
+                <w:noProof/>
+                <w:webHidden/>
+              </w:rPr>
+              <w:fldChar w:fldCharType="begin"/>
+            </w:r>
+            <w:r>
+              <w:rPr>
+                <w:noProof/>
+                <w:webHidden/>
+              </w:rPr>
+              <w:instrText xml:space="preserve"> PAGEREF _Toc173316746 \h </w:instrText>
+            </w:r>
+            <w:r>
+              <w:rPr>
+                <w:noProof/>
+                <w:webHidden/>
+              </w:rPr>
+            </w:r>
+            <w:r>
+              <w:rPr>
+                <w:noProof/>
+                <w:webHidden/>
+              </w:rPr>
+              <w:fldChar w:fldCharType="separate"/>
+            </w:r>
+            <w:r>
+              <w:rPr>
+                <w:noProof/>
+                <w:webHidden/>
+              </w:rPr>
+              <w:t>8</w:t>
             </w:r>
             <w:r>
               <w:rPr>
@@ -1290,14 +1458,13 @@
               <w14:ligatures w14:val="standardContextual"/>
             </w:rPr>
           </w:pPr>
-          <w:hyperlink w:anchor="_Toc171634058" w:history="1">
+          <w:hyperlink w:anchor="_Toc173316747" w:history="1">
             <w:r>
               <w:rPr>
                 <w:rStyle w:val="Hyperlink"/>
                 <w:noProof/>
-                <w:lang w:val="en-IN" w:eastAsia="en-IN"/>
-              </w:rPr>
-              <w:t>1.5</w:t>
+              </w:rPr>
+              <w:t>2.1</w:t>
             </w:r>
             <w:r>
               <w:rPr>
@@ -1315,9 +1482,8 @@
               <w:rPr>
                 <w:rStyle w:val="Hyperlink"/>
                 <w:noProof/>
-                <w:lang w:val="en-IN" w:eastAsia="en-IN"/>
-              </w:rPr>
-              <w:t>Scalability</w:t>
+              </w:rPr>
+              <w:t>Overview</w:t>
             </w:r>
             <w:r>
               <w:rPr>
@@ -1338,7 +1504,7 @@
                 <w:noProof/>
                 <w:webHidden/>
               </w:rPr>
-              <w:instrText xml:space="preserve"> PAGEREF _Toc171634058 \h </w:instrText>
+              <w:instrText xml:space="preserve"> PAGEREF _Toc173316747 \h </w:instrText>
             </w:r>
             <w:r>
               <w:rPr>
@@ -1358,7 +1524,291 @@
                 <w:noProof/>
                 <w:webHidden/>
               </w:rPr>
-              <w:t>9</w:t>
+              <w:t>8</w:t>
+            </w:r>
+            <w:r>
+              <w:rPr>
+                <w:noProof/>
+                <w:webHidden/>
+              </w:rPr>
+              <w:fldChar w:fldCharType="end"/>
+            </w:r>
+          </w:hyperlink>
+        </w:p>
+        <w:p>
+          <w:pPr>
+            <w:pStyle w:val="TOC2"/>
+            <w:tabs>
+              <w:tab w:val="left" w:pos="960"/>
+              <w:tab w:val="right" w:leader="dot" w:pos="9016"/>
+            </w:tabs>
+            <w:rPr>
+              <w:rFonts w:eastAsiaTheme="minorEastAsia"/>
+              <w:noProof/>
+              <w:kern w:val="2"/>
+              <w:sz w:val="24"/>
+              <w:szCs w:val="24"/>
+              <w:lang w:val="en-IN" w:eastAsia="ja-JP"/>
+              <w14:ligatures w14:val="standardContextual"/>
+            </w:rPr>
+          </w:pPr>
+          <w:hyperlink w:anchor="_Toc173316748" w:history="1">
+            <w:r>
+              <w:rPr>
+                <w:rStyle w:val="Hyperlink"/>
+                <w:noProof/>
+              </w:rPr>
+              <w:t>2.2</w:t>
+            </w:r>
+            <w:r>
+              <w:rPr>
+                <w:rFonts w:eastAsiaTheme="minorEastAsia"/>
+                <w:noProof/>
+                <w:kern w:val="2"/>
+                <w:sz w:val="24"/>
+                <w:szCs w:val="24"/>
+                <w:lang w:val="en-IN" w:eastAsia="ja-JP"/>
+                <w14:ligatures w14:val="standardContextual"/>
+              </w:rPr>
+              <w:tab/>
+            </w:r>
+            <w:r>
+              <w:rPr>
+                <w:rStyle w:val="Hyperlink"/>
+                <w:noProof/>
+              </w:rPr>
+              <w:t>Data model specification</w:t>
+            </w:r>
+            <w:r>
+              <w:rPr>
+                <w:noProof/>
+                <w:webHidden/>
+              </w:rPr>
+              <w:tab/>
+            </w:r>
+            <w:r>
+              <w:rPr>
+                <w:noProof/>
+                <w:webHidden/>
+              </w:rPr>
+              <w:fldChar w:fldCharType="begin"/>
+            </w:r>
+            <w:r>
+              <w:rPr>
+                <w:noProof/>
+                <w:webHidden/>
+              </w:rPr>
+              <w:instrText xml:space="preserve"> PAGEREF _Toc173316748 \h </w:instrText>
+            </w:r>
+            <w:r>
+              <w:rPr>
+                <w:noProof/>
+                <w:webHidden/>
+              </w:rPr>
+            </w:r>
+            <w:r>
+              <w:rPr>
+                <w:noProof/>
+                <w:webHidden/>
+              </w:rPr>
+              <w:fldChar w:fldCharType="separate"/>
+            </w:r>
+            <w:r>
+              <w:rPr>
+                <w:noProof/>
+                <w:webHidden/>
+              </w:rPr>
+              <w:t>8</w:t>
+            </w:r>
+            <w:r>
+              <w:rPr>
+                <w:noProof/>
+                <w:webHidden/>
+              </w:rPr>
+              <w:fldChar w:fldCharType="end"/>
+            </w:r>
+          </w:hyperlink>
+        </w:p>
+        <w:p>
+          <w:pPr>
+            <w:pStyle w:val="TOC2"/>
+            <w:tabs>
+              <w:tab w:val="left" w:pos="960"/>
+              <w:tab w:val="right" w:leader="dot" w:pos="9016"/>
+            </w:tabs>
+            <w:rPr>
+              <w:rFonts w:eastAsiaTheme="minorEastAsia"/>
+              <w:noProof/>
+              <w:kern w:val="2"/>
+              <w:sz w:val="24"/>
+              <w:szCs w:val="24"/>
+              <w:lang w:val="en-IN" w:eastAsia="ja-JP"/>
+              <w14:ligatures w14:val="standardContextual"/>
+            </w:rPr>
+          </w:pPr>
+          <w:hyperlink w:anchor="_Toc173316749" w:history="1">
+            <w:r>
+              <w:rPr>
+                <w:rStyle w:val="Hyperlink"/>
+                <w:noProof/>
+              </w:rPr>
+              <w:t>2.3</w:t>
+            </w:r>
+            <w:r>
+              <w:rPr>
+                <w:rFonts w:eastAsiaTheme="minorEastAsia"/>
+                <w:noProof/>
+                <w:kern w:val="2"/>
+                <w:sz w:val="24"/>
+                <w:szCs w:val="24"/>
+                <w:lang w:val="en-IN" w:eastAsia="ja-JP"/>
+                <w14:ligatures w14:val="standardContextual"/>
+              </w:rPr>
+              <w:tab/>
+            </w:r>
+            <w:r>
+              <w:rPr>
+                <w:rStyle w:val="Hyperlink"/>
+                <w:noProof/>
+              </w:rPr>
+              <w:t>API Endpoints</w:t>
+            </w:r>
+            <w:r>
+              <w:rPr>
+                <w:noProof/>
+                <w:webHidden/>
+              </w:rPr>
+              <w:tab/>
+            </w:r>
+            <w:r>
+              <w:rPr>
+                <w:noProof/>
+                <w:webHidden/>
+              </w:rPr>
+              <w:fldChar w:fldCharType="begin"/>
+            </w:r>
+            <w:r>
+              <w:rPr>
+                <w:noProof/>
+                <w:webHidden/>
+              </w:rPr>
+              <w:instrText xml:space="preserve"> PAGEREF _Toc173316749 \h </w:instrText>
+            </w:r>
+            <w:r>
+              <w:rPr>
+                <w:noProof/>
+                <w:webHidden/>
+              </w:rPr>
+            </w:r>
+            <w:r>
+              <w:rPr>
+                <w:noProof/>
+                <w:webHidden/>
+              </w:rPr>
+              <w:fldChar w:fldCharType="separate"/>
+            </w:r>
+            <w:r>
+              <w:rPr>
+                <w:noProof/>
+                <w:webHidden/>
+              </w:rPr>
+              <w:t>8</w:t>
+            </w:r>
+            <w:r>
+              <w:rPr>
+                <w:noProof/>
+                <w:webHidden/>
+              </w:rPr>
+              <w:fldChar w:fldCharType="end"/>
+            </w:r>
+          </w:hyperlink>
+        </w:p>
+        <w:p>
+          <w:pPr>
+            <w:pStyle w:val="TOC2"/>
+            <w:tabs>
+              <w:tab w:val="left" w:pos="960"/>
+              <w:tab w:val="right" w:leader="dot" w:pos="9016"/>
+            </w:tabs>
+            <w:rPr>
+              <w:rFonts w:eastAsiaTheme="minorEastAsia"/>
+              <w:noProof/>
+              <w:kern w:val="2"/>
+              <w:sz w:val="24"/>
+              <w:szCs w:val="24"/>
+              <w:lang w:val="en-IN" w:eastAsia="ja-JP"/>
+              <w14:ligatures w14:val="standardContextual"/>
+            </w:rPr>
+          </w:pPr>
+          <w:hyperlink w:anchor="_Toc173316750" w:history="1">
+            <w:r>
+              <w:rPr>
+                <w:rStyle w:val="Hyperlink"/>
+                <w:noProof/>
+                <w:lang w:val="en-IN" w:eastAsia="en-IN"/>
+              </w:rPr>
+              <w:t>2.4</w:t>
+            </w:r>
+            <w:r>
+              <w:rPr>
+                <w:rFonts w:eastAsiaTheme="minorEastAsia"/>
+                <w:noProof/>
+                <w:kern w:val="2"/>
+                <w:sz w:val="24"/>
+                <w:szCs w:val="24"/>
+                <w:lang w:val="en-IN" w:eastAsia="ja-JP"/>
+                <w14:ligatures w14:val="standardContextual"/>
+              </w:rPr>
+              <w:tab/>
+            </w:r>
+            <w:r>
+              <w:rPr>
+                <w:rStyle w:val="Hyperlink"/>
+                <w:noProof/>
+                <w:lang w:val="en-IN" w:eastAsia="en-IN"/>
+              </w:rPr>
+              <w:t>Dependencies</w:t>
+            </w:r>
+            <w:r>
+              <w:rPr>
+                <w:noProof/>
+                <w:webHidden/>
+              </w:rPr>
+              <w:tab/>
+            </w:r>
+            <w:r>
+              <w:rPr>
+                <w:noProof/>
+                <w:webHidden/>
+              </w:rPr>
+              <w:fldChar w:fldCharType="begin"/>
+            </w:r>
+            <w:r>
+              <w:rPr>
+                <w:noProof/>
+                <w:webHidden/>
+              </w:rPr>
+              <w:instrText xml:space="preserve"> PAGEREF _Toc173316750 \h </w:instrText>
+            </w:r>
+            <w:r>
+              <w:rPr>
+                <w:noProof/>
+                <w:webHidden/>
+              </w:rPr>
+            </w:r>
+            <w:r>
+              <w:rPr>
+                <w:noProof/>
+                <w:webHidden/>
+              </w:rPr>
+              <w:fldChar w:fldCharType="separate"/>
+            </w:r>
+            <w:r>
+              <w:rPr>
+                <w:noProof/>
+                <w:webHidden/>
+              </w:rPr>
+              <w:t>12</w:t>
             </w:r>
             <w:r>
               <w:rPr>
@@ -1386,13 +1836,13 @@
               <w14:ligatures w14:val="standardContextual"/>
             </w:rPr>
           </w:pPr>
-          <w:hyperlink w:anchor="_Toc171634059" w:history="1">
+          <w:hyperlink w:anchor="_Toc173316751" w:history="1">
             <w:r>
               <w:rPr>
                 <w:rStyle w:val="Hyperlink"/>
                 <w:noProof/>
               </w:rPr>
-              <w:t>2</w:t>
+              <w:t>3</w:t>
             </w:r>
             <w:r>
               <w:rPr>
@@ -1411,7 +1861,7 @@
                 <w:rStyle w:val="Hyperlink"/>
                 <w:noProof/>
               </w:rPr>
-              <w:t>Match Details Service</w:t>
+              <w:t>Live Score Service</w:t>
             </w:r>
             <w:r>
               <w:rPr>
@@ -1432,7 +1882,7 @@
                 <w:noProof/>
                 <w:webHidden/>
               </w:rPr>
-              <w:instrText xml:space="preserve"> PAGEREF _Toc171634059 \h </w:instrText>
+              <w:instrText xml:space="preserve"> PAGEREF _Toc173316751 \h </w:instrText>
             </w:r>
             <w:r>
               <w:rPr>
@@ -1452,7 +1902,7 @@
                 <w:noProof/>
                 <w:webHidden/>
               </w:rPr>
-              <w:t>9</w:t>
+              <w:t>13</w:t>
             </w:r>
             <w:r>
               <w:rPr>
@@ -1480,13 +1930,13 @@
               <w14:ligatures w14:val="standardContextual"/>
             </w:rPr>
           </w:pPr>
-          <w:hyperlink w:anchor="_Toc171634060" w:history="1">
+          <w:hyperlink w:anchor="_Toc173316752" w:history="1">
             <w:r>
               <w:rPr>
                 <w:rStyle w:val="Hyperlink"/>
                 <w:noProof/>
               </w:rPr>
-              <w:t>2.1</w:t>
+              <w:t>3.1</w:t>
             </w:r>
             <w:r>
               <w:rPr>
@@ -1526,7 +1976,7 @@
                 <w:noProof/>
                 <w:webHidden/>
               </w:rPr>
-              <w:instrText xml:space="preserve"> PAGEREF _Toc171634060 \h </w:instrText>
+              <w:instrText xml:space="preserve"> PAGEREF _Toc173316752 \h </w:instrText>
             </w:r>
             <w:r>
               <w:rPr>
@@ -1546,7 +1996,7 @@
                 <w:noProof/>
                 <w:webHidden/>
               </w:rPr>
-              <w:t>9</w:t>
+              <w:t>13</w:t>
             </w:r>
             <w:r>
               <w:rPr>
@@ -1574,13 +2024,13 @@
               <w14:ligatures w14:val="standardContextual"/>
             </w:rPr>
           </w:pPr>
-          <w:hyperlink w:anchor="_Toc171634061" w:history="1">
+          <w:hyperlink w:anchor="_Toc173316753" w:history="1">
             <w:r>
               <w:rPr>
                 <w:rStyle w:val="Hyperlink"/>
                 <w:noProof/>
               </w:rPr>
-              <w:t>2.2</w:t>
+              <w:t>3.2</w:t>
             </w:r>
             <w:r>
               <w:rPr>
@@ -1620,7 +2070,7 @@
                 <w:noProof/>
                 <w:webHidden/>
               </w:rPr>
-              <w:instrText xml:space="preserve"> PAGEREF _Toc171634061 \h </w:instrText>
+              <w:instrText xml:space="preserve"> PAGEREF _Toc173316753 \h </w:instrText>
             </w:r>
             <w:r>
               <w:rPr>
@@ -1640,7 +2090,7 @@
                 <w:noProof/>
                 <w:webHidden/>
               </w:rPr>
-              <w:t>10</w:t>
+              <w:t>13</w:t>
             </w:r>
             <w:r>
               <w:rPr>
@@ -1668,13 +2118,13 @@
               <w14:ligatures w14:val="standardContextual"/>
             </w:rPr>
           </w:pPr>
-          <w:hyperlink w:anchor="_Toc171634062" w:history="1">
+          <w:hyperlink w:anchor="_Toc173316754" w:history="1">
             <w:r>
               <w:rPr>
                 <w:rStyle w:val="Hyperlink"/>
                 <w:noProof/>
               </w:rPr>
-              <w:t>2.3</w:t>
+              <w:t>3.3</w:t>
             </w:r>
             <w:r>
               <w:rPr>
@@ -1714,7 +2164,7 @@
                 <w:noProof/>
                 <w:webHidden/>
               </w:rPr>
-              <w:instrText xml:space="preserve"> PAGEREF _Toc171634062 \h </w:instrText>
+              <w:instrText xml:space="preserve"> PAGEREF _Toc173316754 \h </w:instrText>
             </w:r>
             <w:r>
               <w:rPr>
@@ -1734,7 +2184,7 @@
                 <w:noProof/>
                 <w:webHidden/>
               </w:rPr>
-              <w:t>10</w:t>
+              <w:t>13</w:t>
             </w:r>
             <w:r>
               <w:rPr>
@@ -1762,14 +2212,14 @@
               <w14:ligatures w14:val="standardContextual"/>
             </w:rPr>
           </w:pPr>
-          <w:hyperlink w:anchor="_Toc171634063" w:history="1">
+          <w:hyperlink w:anchor="_Toc173316755" w:history="1">
             <w:r>
               <w:rPr>
                 <w:rStyle w:val="Hyperlink"/>
                 <w:noProof/>
                 <w:lang w:val="en-IN" w:eastAsia="en-IN"/>
               </w:rPr>
-              <w:t>2.4</w:t>
+              <w:t>3.4</w:t>
             </w:r>
             <w:r>
               <w:rPr>
@@ -1810,7 +2260,7 @@
                 <w:noProof/>
                 <w:webHidden/>
               </w:rPr>
-              <w:instrText xml:space="preserve"> PAGEREF _Toc171634063 \h </w:instrText>
+              <w:instrText xml:space="preserve"> PAGEREF _Toc173316755 \h </w:instrText>
             </w:r>
             <w:r>
               <w:rPr>
@@ -1830,7 +2280,101 @@
                 <w:noProof/>
                 <w:webHidden/>
               </w:rPr>
-              <w:t>15</w:t>
+              <w:t>17</w:t>
+            </w:r>
+            <w:r>
+              <w:rPr>
+                <w:noProof/>
+                <w:webHidden/>
+              </w:rPr>
+              <w:fldChar w:fldCharType="end"/>
+            </w:r>
+          </w:hyperlink>
+        </w:p>
+        <w:p>
+          <w:pPr>
+            <w:pStyle w:val="TOC1"/>
+            <w:tabs>
+              <w:tab w:val="left" w:pos="440"/>
+              <w:tab w:val="right" w:leader="dot" w:pos="9016"/>
+            </w:tabs>
+            <w:rPr>
+              <w:rFonts w:eastAsiaTheme="minorEastAsia"/>
+              <w:noProof/>
+              <w:kern w:val="2"/>
+              <w:sz w:val="24"/>
+              <w:szCs w:val="24"/>
+              <w:lang w:val="en-IN" w:eastAsia="ja-JP"/>
+              <w14:ligatures w14:val="standardContextual"/>
+            </w:rPr>
+          </w:pPr>
+          <w:hyperlink w:anchor="_Toc173316756" w:history="1">
+            <w:r>
+              <w:rPr>
+                <w:rStyle w:val="Hyperlink"/>
+                <w:noProof/>
+              </w:rPr>
+              <w:t>4</w:t>
+            </w:r>
+            <w:r>
+              <w:rPr>
+                <w:rFonts w:eastAsiaTheme="minorEastAsia"/>
+                <w:noProof/>
+                <w:kern w:val="2"/>
+                <w:sz w:val="24"/>
+                <w:szCs w:val="24"/>
+                <w:lang w:val="en-IN" w:eastAsia="ja-JP"/>
+                <w14:ligatures w14:val="standardContextual"/>
+              </w:rPr>
+              <w:tab/>
+            </w:r>
+            <w:r>
+              <w:rPr>
+                <w:rStyle w:val="Hyperlink"/>
+                <w:noProof/>
+              </w:rPr>
+              <w:t>Team Management Service</w:t>
+            </w:r>
+            <w:r>
+              <w:rPr>
+                <w:noProof/>
+                <w:webHidden/>
+              </w:rPr>
+              <w:tab/>
+            </w:r>
+            <w:r>
+              <w:rPr>
+                <w:noProof/>
+                <w:webHidden/>
+              </w:rPr>
+              <w:fldChar w:fldCharType="begin"/>
+            </w:r>
+            <w:r>
+              <w:rPr>
+                <w:noProof/>
+                <w:webHidden/>
+              </w:rPr>
+              <w:instrText xml:space="preserve"> PAGEREF _Toc173316756 \h </w:instrText>
+            </w:r>
+            <w:r>
+              <w:rPr>
+                <w:noProof/>
+                <w:webHidden/>
+              </w:rPr>
+            </w:r>
+            <w:r>
+              <w:rPr>
+                <w:noProof/>
+                <w:webHidden/>
+              </w:rPr>
+              <w:fldChar w:fldCharType="separate"/>
+            </w:r>
+            <w:r>
+              <w:rPr>
+                <w:noProof/>
+                <w:webHidden/>
+              </w:rPr>
+              <w:t>17</w:t>
             </w:r>
             <w:r>
               <w:rPr>
@@ -1858,14 +2402,13 @@
               <w14:ligatures w14:val="standardContextual"/>
             </w:rPr>
           </w:pPr>
-          <w:hyperlink w:anchor="_Toc171634064" w:history="1">
+          <w:hyperlink w:anchor="_Toc173316757" w:history="1">
             <w:r>
               <w:rPr>
                 <w:rStyle w:val="Hyperlink"/>
                 <w:noProof/>
-                <w:lang w:val="en-IN" w:eastAsia="en-IN"/>
-              </w:rPr>
-              <w:t>2.5</w:t>
+              </w:rPr>
+              <w:t>4.1</w:t>
             </w:r>
             <w:r>
               <w:rPr>
@@ -1883,9 +2426,8 @@
               <w:rPr>
                 <w:rStyle w:val="Hyperlink"/>
                 <w:noProof/>
-                <w:lang w:val="en-IN" w:eastAsia="en-IN"/>
-              </w:rPr>
-              <w:t>Scalability</w:t>
+              </w:rPr>
+              <w:t>Overview</w:t>
             </w:r>
             <w:r>
               <w:rPr>
@@ -1906,7 +2448,7 @@
                 <w:noProof/>
                 <w:webHidden/>
               </w:rPr>
-              <w:instrText xml:space="preserve"> PAGEREF _Toc171634064 \h </w:instrText>
+              <w:instrText xml:space="preserve"> PAGEREF _Toc173316757 \h </w:instrText>
             </w:r>
             <w:r>
               <w:rPr>
@@ -1926,7 +2468,293 @@
                 <w:noProof/>
                 <w:webHidden/>
               </w:rPr>
-              <w:t>15</w:t>
+              <w:t>17</w:t>
+            </w:r>
+            <w:r>
+              <w:rPr>
+                <w:noProof/>
+                <w:webHidden/>
+              </w:rPr>
+              <w:fldChar w:fldCharType="end"/>
+            </w:r>
+          </w:hyperlink>
+        </w:p>
+        <w:p>
+          <w:pPr>
+            <w:pStyle w:val="TOC2"/>
+            <w:tabs>
+              <w:tab w:val="left" w:pos="960"/>
+              <w:tab w:val="right" w:leader="dot" w:pos="9016"/>
+            </w:tabs>
+            <w:rPr>
+              <w:rFonts w:eastAsiaTheme="minorEastAsia"/>
+              <w:noProof/>
+              <w:kern w:val="2"/>
+              <w:sz w:val="24"/>
+              <w:szCs w:val="24"/>
+              <w:lang w:val="en-IN" w:eastAsia="ja-JP"/>
+              <w14:ligatures w14:val="standardContextual"/>
+            </w:rPr>
+          </w:pPr>
+          <w:hyperlink w:anchor="_Toc173316758" w:history="1">
+            <w:r>
+              <w:rPr>
+                <w:rStyle w:val="Hyperlink"/>
+                <w:noProof/>
+              </w:rPr>
+              <w:t>4.2</w:t>
+            </w:r>
+            <w:r>
+              <w:rPr>
+                <w:rFonts w:eastAsiaTheme="minorEastAsia"/>
+                <w:noProof/>
+                <w:kern w:val="2"/>
+                <w:sz w:val="24"/>
+                <w:szCs w:val="24"/>
+                <w:lang w:val="en-IN" w:eastAsia="ja-JP"/>
+                <w14:ligatures w14:val="standardContextual"/>
+              </w:rPr>
+              <w:tab/>
+            </w:r>
+            <w:r>
+              <w:rPr>
+                <w:rStyle w:val="Hyperlink"/>
+                <w:noProof/>
+              </w:rPr>
+              <w:t>Data model specification</w:t>
+            </w:r>
+            <w:r>
+              <w:rPr>
+                <w:noProof/>
+                <w:webHidden/>
+              </w:rPr>
+              <w:tab/>
+            </w:r>
+            <w:r>
+              <w:rPr>
+                <w:noProof/>
+                <w:webHidden/>
+              </w:rPr>
+              <w:fldChar w:fldCharType="begin"/>
+            </w:r>
+            <w:r>
+              <w:rPr>
+                <w:noProof/>
+                <w:webHidden/>
+              </w:rPr>
+              <w:instrText xml:space="preserve"> PAGEREF _Toc173316758 \h </w:instrText>
+            </w:r>
+            <w:r>
+              <w:rPr>
+                <w:noProof/>
+                <w:webHidden/>
+              </w:rPr>
+            </w:r>
+            <w:r>
+              <w:rPr>
+                <w:noProof/>
+                <w:webHidden/>
+              </w:rPr>
+              <w:fldChar w:fldCharType="separate"/>
+            </w:r>
+            <w:r>
+              <w:rPr>
+                <w:noProof/>
+                <w:webHidden/>
+              </w:rPr>
+              <w:t>17</w:t>
+            </w:r>
+            <w:r>
+              <w:rPr>
+                <w:noProof/>
+                <w:webHidden/>
+              </w:rPr>
+              <w:fldChar w:fldCharType="end"/>
+            </w:r>
+          </w:hyperlink>
+        </w:p>
+        <w:p>
+          <w:pPr>
+            <w:pStyle w:val="TOC2"/>
+            <w:tabs>
+              <w:tab w:val="left" w:pos="960"/>
+              <w:tab w:val="right" w:leader="dot" w:pos="9016"/>
+            </w:tabs>
+            <w:rPr>
+              <w:rFonts w:eastAsiaTheme="minorEastAsia"/>
+              <w:noProof/>
+              <w:kern w:val="2"/>
+              <w:sz w:val="24"/>
+              <w:szCs w:val="24"/>
+              <w:lang w:val="en-IN" w:eastAsia="ja-JP"/>
+              <w14:ligatures w14:val="standardContextual"/>
+            </w:rPr>
+          </w:pPr>
+          <w:hyperlink w:anchor="_Toc173316759" w:history="1">
+            <w:r>
+              <w:rPr>
+                <w:rStyle w:val="Hyperlink"/>
+                <w:noProof/>
+                <w:lang w:val="en-IN" w:eastAsia="en-IN"/>
+              </w:rPr>
+              <w:t>4.3</w:t>
+            </w:r>
+            <w:r>
+              <w:rPr>
+                <w:rFonts w:eastAsiaTheme="minorEastAsia"/>
+                <w:noProof/>
+                <w:kern w:val="2"/>
+                <w:sz w:val="24"/>
+                <w:szCs w:val="24"/>
+                <w:lang w:val="en-IN" w:eastAsia="ja-JP"/>
+                <w14:ligatures w14:val="standardContextual"/>
+              </w:rPr>
+              <w:tab/>
+            </w:r>
+            <w:r>
+              <w:rPr>
+                <w:rStyle w:val="Hyperlink"/>
+                <w:noProof/>
+                <w:lang w:val="en-IN" w:eastAsia="en-IN"/>
+              </w:rPr>
+              <w:t>API Endpoints</w:t>
+            </w:r>
+            <w:r>
+              <w:rPr>
+                <w:noProof/>
+                <w:webHidden/>
+              </w:rPr>
+              <w:tab/>
+            </w:r>
+            <w:r>
+              <w:rPr>
+                <w:noProof/>
+                <w:webHidden/>
+              </w:rPr>
+              <w:fldChar w:fldCharType="begin"/>
+            </w:r>
+            <w:r>
+              <w:rPr>
+                <w:noProof/>
+                <w:webHidden/>
+              </w:rPr>
+              <w:instrText xml:space="preserve"> PAGEREF _Toc173316759 \h </w:instrText>
+            </w:r>
+            <w:r>
+              <w:rPr>
+                <w:noProof/>
+                <w:webHidden/>
+              </w:rPr>
+            </w:r>
+            <w:r>
+              <w:rPr>
+                <w:noProof/>
+                <w:webHidden/>
+              </w:rPr>
+              <w:fldChar w:fldCharType="separate"/>
+            </w:r>
+            <w:r>
+              <w:rPr>
+                <w:noProof/>
+                <w:webHidden/>
+              </w:rPr>
+              <w:t>18</w:t>
+            </w:r>
+            <w:r>
+              <w:rPr>
+                <w:noProof/>
+                <w:webHidden/>
+              </w:rPr>
+              <w:fldChar w:fldCharType="end"/>
+            </w:r>
+          </w:hyperlink>
+        </w:p>
+        <w:p>
+          <w:pPr>
+            <w:pStyle w:val="TOC2"/>
+            <w:tabs>
+              <w:tab w:val="left" w:pos="960"/>
+              <w:tab w:val="right" w:leader="dot" w:pos="9016"/>
+            </w:tabs>
+            <w:rPr>
+              <w:rFonts w:eastAsiaTheme="minorEastAsia"/>
+              <w:noProof/>
+              <w:kern w:val="2"/>
+              <w:sz w:val="24"/>
+              <w:szCs w:val="24"/>
+              <w:lang w:val="en-IN" w:eastAsia="ja-JP"/>
+              <w14:ligatures w14:val="standardContextual"/>
+            </w:rPr>
+          </w:pPr>
+          <w:hyperlink w:anchor="_Toc173316760" w:history="1">
+            <w:r>
+              <w:rPr>
+                <w:rStyle w:val="Hyperlink"/>
+                <w:noProof/>
+                <w:lang w:val="en-IN" w:eastAsia="en-IN"/>
+              </w:rPr>
+              <w:t>4.4</w:t>
+            </w:r>
+            <w:r>
+              <w:rPr>
+                <w:rFonts w:eastAsiaTheme="minorEastAsia"/>
+                <w:noProof/>
+                <w:kern w:val="2"/>
+                <w:sz w:val="24"/>
+                <w:szCs w:val="24"/>
+                <w:lang w:val="en-IN" w:eastAsia="ja-JP"/>
+                <w14:ligatures w14:val="standardContextual"/>
+              </w:rPr>
+              <w:tab/>
+            </w:r>
+            <w:r>
+              <w:rPr>
+                <w:rStyle w:val="Hyperlink"/>
+                <w:noProof/>
+                <w:lang w:val="en-IN" w:eastAsia="en-IN"/>
+              </w:rPr>
+              <w:t>Dependencies</w:t>
+            </w:r>
+            <w:r>
+              <w:rPr>
+                <w:noProof/>
+                <w:webHidden/>
+              </w:rPr>
+              <w:tab/>
+            </w:r>
+            <w:r>
+              <w:rPr>
+                <w:noProof/>
+                <w:webHidden/>
+              </w:rPr>
+              <w:fldChar w:fldCharType="begin"/>
+            </w:r>
+            <w:r>
+              <w:rPr>
+                <w:noProof/>
+                <w:webHidden/>
+              </w:rPr>
+              <w:instrText xml:space="preserve"> PAGEREF _Toc173316760 \h </w:instrText>
+            </w:r>
+            <w:r>
+              <w:rPr>
+                <w:noProof/>
+                <w:webHidden/>
+              </w:rPr>
+            </w:r>
+            <w:r>
+              <w:rPr>
+                <w:noProof/>
+                <w:webHidden/>
+              </w:rPr>
+              <w:fldChar w:fldCharType="separate"/>
+            </w:r>
+            <w:r>
+              <w:rPr>
+                <w:noProof/>
+                <w:webHidden/>
+              </w:rPr>
+              <w:t>23</w:t>
             </w:r>
             <w:r>
               <w:rPr>
@@ -1954,13 +2782,13 @@
               <w14:ligatures w14:val="standardContextual"/>
             </w:rPr>
           </w:pPr>
-          <w:hyperlink w:anchor="_Toc171634065" w:history="1">
+          <w:hyperlink w:anchor="_Toc173316761" w:history="1">
             <w:r>
               <w:rPr>
                 <w:rStyle w:val="Hyperlink"/>
                 <w:noProof/>
               </w:rPr>
-              <w:t>3</w:t>
+              <w:t>5</w:t>
             </w:r>
             <w:r>
               <w:rPr>
@@ -1979,7 +2807,7 @@
                 <w:rStyle w:val="Hyperlink"/>
                 <w:noProof/>
               </w:rPr>
-              <w:t>Live Score Service</w:t>
+              <w:t>Player Statistics Service</w:t>
             </w:r>
             <w:r>
               <w:rPr>
@@ -2000,7 +2828,7 @@
                 <w:noProof/>
                 <w:webHidden/>
               </w:rPr>
-              <w:instrText xml:space="preserve"> PAGEREF _Toc171634065 \h </w:instrText>
+              <w:instrText xml:space="preserve"> PAGEREF _Toc173316761 \h </w:instrText>
             </w:r>
             <w:r>
               <w:rPr>
@@ -2020,7 +2848,7 @@
                 <w:noProof/>
                 <w:webHidden/>
               </w:rPr>
-              <w:t>15</w:t>
+              <w:t>23</w:t>
             </w:r>
             <w:r>
               <w:rPr>
@@ -2048,13 +2876,13 @@
               <w14:ligatures w14:val="standardContextual"/>
             </w:rPr>
           </w:pPr>
-          <w:hyperlink w:anchor="_Toc171634066" w:history="1">
+          <w:hyperlink w:anchor="_Toc173316762" w:history="1">
             <w:r>
               <w:rPr>
                 <w:rStyle w:val="Hyperlink"/>
                 <w:noProof/>
               </w:rPr>
-              <w:t>3.1</w:t>
+              <w:t>5.1</w:t>
             </w:r>
             <w:r>
               <w:rPr>
@@ -2094,7 +2922,7 @@
                 <w:noProof/>
                 <w:webHidden/>
               </w:rPr>
-              <w:instrText xml:space="preserve"> PAGEREF _Toc171634066 \h </w:instrText>
+              <w:instrText xml:space="preserve"> PAGEREF _Toc173316762 \h </w:instrText>
             </w:r>
             <w:r>
               <w:rPr>
@@ -2114,7 +2942,7 @@
                 <w:noProof/>
                 <w:webHidden/>
               </w:rPr>
-              <w:t>15</w:t>
+              <w:t>23</w:t>
             </w:r>
             <w:r>
               <w:rPr>
@@ -2142,13 +2970,13 @@
               <w14:ligatures w14:val="standardContextual"/>
             </w:rPr>
           </w:pPr>
-          <w:hyperlink w:anchor="_Toc171634067" w:history="1">
+          <w:hyperlink w:anchor="_Toc173316763" w:history="1">
             <w:r>
               <w:rPr>
                 <w:rStyle w:val="Hyperlink"/>
                 <w:noProof/>
               </w:rPr>
-              <w:t>3.2</w:t>
+              <w:t>5.2</w:t>
             </w:r>
             <w:r>
               <w:rPr>
@@ -2188,7 +3016,7 @@
                 <w:noProof/>
                 <w:webHidden/>
               </w:rPr>
-              <w:instrText xml:space="preserve"> PAGEREF _Toc171634067 \h </w:instrText>
+              <w:instrText xml:space="preserve"> PAGEREF _Toc173316763 \h </w:instrText>
             </w:r>
             <w:r>
               <w:rPr>
@@ -2208,7 +3036,7 @@
                 <w:noProof/>
                 <w:webHidden/>
               </w:rPr>
-              <w:t>15</w:t>
+              <w:t>24</w:t>
             </w:r>
             <w:r>
               <w:rPr>
@@ -2236,13 +3064,13 @@
               <w14:ligatures w14:val="standardContextual"/>
             </w:rPr>
           </w:pPr>
-          <w:hyperlink w:anchor="_Toc171634068" w:history="1">
+          <w:hyperlink w:anchor="_Toc173316764" w:history="1">
             <w:r>
               <w:rPr>
                 <w:rStyle w:val="Hyperlink"/>
                 <w:noProof/>
               </w:rPr>
-              <w:t>3.3</w:t>
+              <w:t>5.3</w:t>
             </w:r>
             <w:r>
               <w:rPr>
@@ -2282,7 +3110,7 @@
                 <w:noProof/>
                 <w:webHidden/>
               </w:rPr>
-              <w:instrText xml:space="preserve"> PAGEREF _Toc171634068 \h </w:instrText>
+              <w:instrText xml:space="preserve"> PAGEREF _Toc173316764 \h </w:instrText>
             </w:r>
             <w:r>
               <w:rPr>
@@ -2302,7 +3130,7 @@
                 <w:noProof/>
                 <w:webHidden/>
               </w:rPr>
-              <w:t>16</w:t>
+              <w:t>24</w:t>
             </w:r>
             <w:r>
               <w:rPr>
@@ -2330,14 +3158,14 @@
               <w14:ligatures w14:val="standardContextual"/>
             </w:rPr>
           </w:pPr>
-          <w:hyperlink w:anchor="_Toc171634069" w:history="1">
+          <w:hyperlink w:anchor="_Toc173316765" w:history="1">
             <w:r>
               <w:rPr>
                 <w:rStyle w:val="Hyperlink"/>
                 <w:noProof/>
                 <w:lang w:val="en-IN" w:eastAsia="en-IN"/>
               </w:rPr>
-              <w:t>3.4</w:t>
+              <w:t>5.4</w:t>
             </w:r>
             <w:r>
               <w:rPr>
@@ -2378,7 +3206,7 @@
                 <w:noProof/>
                 <w:webHidden/>
               </w:rPr>
-              <w:instrText xml:space="preserve"> PAGEREF _Toc171634069 \h </w:instrText>
+              <w:instrText xml:space="preserve"> PAGEREF _Toc173316765 \h </w:instrText>
             </w:r>
             <w:r>
               <w:rPr>
@@ -2398,7 +3226,7 @@
                 <w:noProof/>
                 <w:webHidden/>
               </w:rPr>
-              <w:t>20</w:t>
+              <w:t>29</w:t>
             </w:r>
             <w:r>
               <w:rPr>
@@ -2411,9 +3239,8 @@
         </w:p>
         <w:p>
           <w:pPr>
-            <w:pStyle w:val="TOC2"/>
+            <w:pStyle w:val="TOC1"/>
             <w:tabs>
-              <w:tab w:val="left" w:pos="960"/>
               <w:tab w:val="right" w:leader="dot" w:pos="9016"/>
             </w:tabs>
             <w:rPr>
@@ -2426,32 +3253,11 @@
               <w14:ligatures w14:val="standardContextual"/>
             </w:rPr>
           </w:pPr>
-          <w:hyperlink w:anchor="_Toc171634070" w:history="1">
+          <w:hyperlink w:anchor="_Toc173316766" w:history="1">
             <w:r>
               <w:rPr>
                 <w:rStyle w:val="Hyperlink"/>
                 <w:noProof/>
-                <w:lang w:val="en-IN" w:eastAsia="en-IN"/>
-              </w:rPr>
-              <w:t>3.5</w:t>
-            </w:r>
-            <w:r>
-              <w:rPr>
-                <w:rFonts w:eastAsiaTheme="minorEastAsia"/>
-                <w:noProof/>
-                <w:kern w:val="2"/>
-                <w:sz w:val="24"/>
-                <w:szCs w:val="24"/>
-                <w:lang w:val="en-IN" w:eastAsia="ja-JP"/>
-                <w14:ligatures w14:val="standardContextual"/>
-              </w:rPr>
-              <w:tab/>
-            </w:r>
-            <w:r>
-              <w:rPr>
-                <w:rStyle w:val="Hyperlink"/>
-                <w:noProof/>
-                <w:lang w:val="en-IN" w:eastAsia="en-IN"/>
               </w:rPr>
               <w:t>Scalability</w:t>
             </w:r>
@@ -2474,7 +3280,7 @@
                 <w:noProof/>
                 <w:webHidden/>
               </w:rPr>
-              <w:instrText xml:space="preserve"> PAGEREF _Toc171634070 \h </w:instrText>
+              <w:instrText xml:space="preserve"> PAGEREF _Toc173316766 \h </w:instrText>
             </w:r>
             <w:r>
               <w:rPr>
@@ -2494,7 +3300,7 @@
                 <w:noProof/>
                 <w:webHidden/>
               </w:rPr>
-              <w:t>20</w:t>
+              <w:t>29</w:t>
             </w:r>
             <w:r>
               <w:rPr>
@@ -2509,7 +3315,6 @@
           <w:pPr>
             <w:pStyle w:val="TOC1"/>
             <w:tabs>
-              <w:tab w:val="left" w:pos="440"/>
               <w:tab w:val="right" w:leader="dot" w:pos="9016"/>
             </w:tabs>
             <w:rPr>
@@ -2522,32 +3327,13 @@
               <w14:ligatures w14:val="standardContextual"/>
             </w:rPr>
           </w:pPr>
-          <w:hyperlink w:anchor="_Toc171634071" w:history="1">
+          <w:hyperlink w:anchor="_Toc173316767" w:history="1">
             <w:r>
               <w:rPr>
                 <w:rStyle w:val="Hyperlink"/>
                 <w:noProof/>
               </w:rPr>
-              <w:t>4</w:t>
-            </w:r>
-            <w:r>
-              <w:rPr>
-                <w:rFonts w:eastAsiaTheme="minorEastAsia"/>
-                <w:noProof/>
-                <w:kern w:val="2"/>
-                <w:sz w:val="24"/>
-                <w:szCs w:val="24"/>
-                <w:lang w:val="en-IN" w:eastAsia="ja-JP"/>
-                <w14:ligatures w14:val="standardContextual"/>
-              </w:rPr>
-              <w:tab/>
-            </w:r>
-            <w:r>
-              <w:rPr>
-                <w:rStyle w:val="Hyperlink"/>
-                <w:noProof/>
-              </w:rPr>
-              <w:t>Team Management Service</w:t>
+              <w:t>Monitoring and Observability</w:t>
             </w:r>
             <w:r>
               <w:rPr>
@@ -2568,7 +3354,7 @@
                 <w:noProof/>
                 <w:webHidden/>
               </w:rPr>
-              <w:instrText xml:space="preserve"> PAGEREF _Toc171634071 \h </w:instrText>
+              <w:instrText xml:space="preserve"> PAGEREF _Toc173316767 \h </w:instrText>
             </w:r>
             <w:r>
               <w:rPr>
@@ -2588,1051 +3374,7 @@
                 <w:noProof/>
                 <w:webHidden/>
               </w:rPr>
-              <w:t>21</w:t>
-            </w:r>
-            <w:r>
-              <w:rPr>
-                <w:noProof/>
-                <w:webHidden/>
-              </w:rPr>
-              <w:fldChar w:fldCharType="end"/>
-            </w:r>
-          </w:hyperlink>
-        </w:p>
-        <w:p>
-          <w:pPr>
-            <w:pStyle w:val="TOC2"/>
-            <w:tabs>
-              <w:tab w:val="left" w:pos="960"/>
-              <w:tab w:val="right" w:leader="dot" w:pos="9016"/>
-            </w:tabs>
-            <w:rPr>
-              <w:rFonts w:eastAsiaTheme="minorEastAsia"/>
-              <w:noProof/>
-              <w:kern w:val="2"/>
-              <w:sz w:val="24"/>
-              <w:szCs w:val="24"/>
-              <w:lang w:val="en-IN" w:eastAsia="ja-JP"/>
-              <w14:ligatures w14:val="standardContextual"/>
-            </w:rPr>
-          </w:pPr>
-          <w:hyperlink w:anchor="_Toc171634072" w:history="1">
-            <w:r>
-              <w:rPr>
-                <w:rStyle w:val="Hyperlink"/>
-                <w:noProof/>
-              </w:rPr>
-              <w:t>4.1</w:t>
-            </w:r>
-            <w:r>
-              <w:rPr>
-                <w:rFonts w:eastAsiaTheme="minorEastAsia"/>
-                <w:noProof/>
-                <w:kern w:val="2"/>
-                <w:sz w:val="24"/>
-                <w:szCs w:val="24"/>
-                <w:lang w:val="en-IN" w:eastAsia="ja-JP"/>
-                <w14:ligatures w14:val="standardContextual"/>
-              </w:rPr>
-              <w:tab/>
-            </w:r>
-            <w:r>
-              <w:rPr>
-                <w:rStyle w:val="Hyperlink"/>
-                <w:noProof/>
-              </w:rPr>
-              <w:t>Overview</w:t>
-            </w:r>
-            <w:r>
-              <w:rPr>
-                <w:noProof/>
-                <w:webHidden/>
-              </w:rPr>
-              <w:tab/>
-            </w:r>
-            <w:r>
-              <w:rPr>
-                <w:noProof/>
-                <w:webHidden/>
-              </w:rPr>
-              <w:fldChar w:fldCharType="begin"/>
-            </w:r>
-            <w:r>
-              <w:rPr>
-                <w:noProof/>
-                <w:webHidden/>
-              </w:rPr>
-              <w:instrText xml:space="preserve"> PAGEREF _Toc171634072 \h </w:instrText>
-            </w:r>
-            <w:r>
-              <w:rPr>
-                <w:noProof/>
-                <w:webHidden/>
-              </w:rPr>
-            </w:r>
-            <w:r>
-              <w:rPr>
-                <w:noProof/>
-                <w:webHidden/>
-              </w:rPr>
-              <w:fldChar w:fldCharType="separate"/>
-            </w:r>
-            <w:r>
-              <w:rPr>
-                <w:noProof/>
-                <w:webHidden/>
-              </w:rPr>
-              <w:t>21</w:t>
-            </w:r>
-            <w:r>
-              <w:rPr>
-                <w:noProof/>
-                <w:webHidden/>
-              </w:rPr>
-              <w:fldChar w:fldCharType="end"/>
-            </w:r>
-          </w:hyperlink>
-        </w:p>
-        <w:p>
-          <w:pPr>
-            <w:pStyle w:val="TOC2"/>
-            <w:tabs>
-              <w:tab w:val="left" w:pos="960"/>
-              <w:tab w:val="right" w:leader="dot" w:pos="9016"/>
-            </w:tabs>
-            <w:rPr>
-              <w:rFonts w:eastAsiaTheme="minorEastAsia"/>
-              <w:noProof/>
-              <w:kern w:val="2"/>
-              <w:sz w:val="24"/>
-              <w:szCs w:val="24"/>
-              <w:lang w:val="en-IN" w:eastAsia="ja-JP"/>
-              <w14:ligatures w14:val="standardContextual"/>
-            </w:rPr>
-          </w:pPr>
-          <w:hyperlink w:anchor="_Toc171634073" w:history="1">
-            <w:r>
-              <w:rPr>
-                <w:rStyle w:val="Hyperlink"/>
-                <w:noProof/>
-              </w:rPr>
-              <w:t>4.2</w:t>
-            </w:r>
-            <w:r>
-              <w:rPr>
-                <w:rFonts w:eastAsiaTheme="minorEastAsia"/>
-                <w:noProof/>
-                <w:kern w:val="2"/>
-                <w:sz w:val="24"/>
-                <w:szCs w:val="24"/>
-                <w:lang w:val="en-IN" w:eastAsia="ja-JP"/>
-                <w14:ligatures w14:val="standardContextual"/>
-              </w:rPr>
-              <w:tab/>
-            </w:r>
-            <w:r>
-              <w:rPr>
-                <w:rStyle w:val="Hyperlink"/>
-                <w:noProof/>
-              </w:rPr>
-              <w:t>Data model specification</w:t>
-            </w:r>
-            <w:r>
-              <w:rPr>
-                <w:noProof/>
-                <w:webHidden/>
-              </w:rPr>
-              <w:tab/>
-            </w:r>
-            <w:r>
-              <w:rPr>
-                <w:noProof/>
-                <w:webHidden/>
-              </w:rPr>
-              <w:fldChar w:fldCharType="begin"/>
-            </w:r>
-            <w:r>
-              <w:rPr>
-                <w:noProof/>
-                <w:webHidden/>
-              </w:rPr>
-              <w:instrText xml:space="preserve"> PAGEREF _Toc171634073 \h </w:instrText>
-            </w:r>
-            <w:r>
-              <w:rPr>
-                <w:noProof/>
-                <w:webHidden/>
-              </w:rPr>
-            </w:r>
-            <w:r>
-              <w:rPr>
-                <w:noProof/>
-                <w:webHidden/>
-              </w:rPr>
-              <w:fldChar w:fldCharType="separate"/>
-            </w:r>
-            <w:r>
-              <w:rPr>
-                <w:noProof/>
-                <w:webHidden/>
-              </w:rPr>
-              <w:t>21</w:t>
-            </w:r>
-            <w:r>
-              <w:rPr>
-                <w:noProof/>
-                <w:webHidden/>
-              </w:rPr>
-              <w:fldChar w:fldCharType="end"/>
-            </w:r>
-          </w:hyperlink>
-        </w:p>
-        <w:p>
-          <w:pPr>
-            <w:pStyle w:val="TOC2"/>
-            <w:tabs>
-              <w:tab w:val="left" w:pos="960"/>
-              <w:tab w:val="right" w:leader="dot" w:pos="9016"/>
-            </w:tabs>
-            <w:rPr>
-              <w:rFonts w:eastAsiaTheme="minorEastAsia"/>
-              <w:noProof/>
-              <w:kern w:val="2"/>
-              <w:sz w:val="24"/>
-              <w:szCs w:val="24"/>
-              <w:lang w:val="en-IN" w:eastAsia="ja-JP"/>
-              <w14:ligatures w14:val="standardContextual"/>
-            </w:rPr>
-          </w:pPr>
-          <w:hyperlink w:anchor="_Toc171634074" w:history="1">
-            <w:r>
-              <w:rPr>
-                <w:rStyle w:val="Hyperlink"/>
-                <w:noProof/>
-                <w:lang w:val="en-IN" w:eastAsia="en-IN"/>
-              </w:rPr>
-              <w:t>4.3</w:t>
-            </w:r>
-            <w:r>
-              <w:rPr>
-                <w:rFonts w:eastAsiaTheme="minorEastAsia"/>
-                <w:noProof/>
-                <w:kern w:val="2"/>
-                <w:sz w:val="24"/>
-                <w:szCs w:val="24"/>
-                <w:lang w:val="en-IN" w:eastAsia="ja-JP"/>
-                <w14:ligatures w14:val="standardContextual"/>
-              </w:rPr>
-              <w:tab/>
-            </w:r>
-            <w:r>
-              <w:rPr>
-                <w:rStyle w:val="Hyperlink"/>
-                <w:noProof/>
-                <w:lang w:val="en-IN" w:eastAsia="en-IN"/>
-              </w:rPr>
-              <w:t>API Endpoints</w:t>
-            </w:r>
-            <w:r>
-              <w:rPr>
-                <w:noProof/>
-                <w:webHidden/>
-              </w:rPr>
-              <w:tab/>
-            </w:r>
-            <w:r>
-              <w:rPr>
-                <w:noProof/>
-                <w:webHidden/>
-              </w:rPr>
-              <w:fldChar w:fldCharType="begin"/>
-            </w:r>
-            <w:r>
-              <w:rPr>
-                <w:noProof/>
-                <w:webHidden/>
-              </w:rPr>
-              <w:instrText xml:space="preserve"> PAGEREF _Toc171634074 \h </w:instrText>
-            </w:r>
-            <w:r>
-              <w:rPr>
-                <w:noProof/>
-                <w:webHidden/>
-              </w:rPr>
-            </w:r>
-            <w:r>
-              <w:rPr>
-                <w:noProof/>
-                <w:webHidden/>
-              </w:rPr>
-              <w:fldChar w:fldCharType="separate"/>
-            </w:r>
-            <w:r>
-              <w:rPr>
-                <w:noProof/>
-                <w:webHidden/>
-              </w:rPr>
-              <w:t>22</w:t>
-            </w:r>
-            <w:r>
-              <w:rPr>
-                <w:noProof/>
-                <w:webHidden/>
-              </w:rPr>
-              <w:fldChar w:fldCharType="end"/>
-            </w:r>
-          </w:hyperlink>
-        </w:p>
-        <w:p>
-          <w:pPr>
-            <w:pStyle w:val="TOC2"/>
-            <w:tabs>
-              <w:tab w:val="left" w:pos="960"/>
-              <w:tab w:val="right" w:leader="dot" w:pos="9016"/>
-            </w:tabs>
-            <w:rPr>
-              <w:rFonts w:eastAsiaTheme="minorEastAsia"/>
-              <w:noProof/>
-              <w:kern w:val="2"/>
-              <w:sz w:val="24"/>
-              <w:szCs w:val="24"/>
-              <w:lang w:val="en-IN" w:eastAsia="ja-JP"/>
-              <w14:ligatures w14:val="standardContextual"/>
-            </w:rPr>
-          </w:pPr>
-          <w:hyperlink w:anchor="_Toc171634075" w:history="1">
-            <w:r>
-              <w:rPr>
-                <w:rStyle w:val="Hyperlink"/>
-                <w:noProof/>
-                <w:lang w:val="en-IN" w:eastAsia="en-IN"/>
-              </w:rPr>
-              <w:t>4.4</w:t>
-            </w:r>
-            <w:r>
-              <w:rPr>
-                <w:rFonts w:eastAsiaTheme="minorEastAsia"/>
-                <w:noProof/>
-                <w:kern w:val="2"/>
-                <w:sz w:val="24"/>
-                <w:szCs w:val="24"/>
-                <w:lang w:val="en-IN" w:eastAsia="ja-JP"/>
-                <w14:ligatures w14:val="standardContextual"/>
-              </w:rPr>
-              <w:tab/>
-            </w:r>
-            <w:r>
-              <w:rPr>
-                <w:rStyle w:val="Hyperlink"/>
-                <w:noProof/>
-                <w:lang w:val="en-IN" w:eastAsia="en-IN"/>
-              </w:rPr>
-              <w:t>Dependencies</w:t>
-            </w:r>
-            <w:r>
-              <w:rPr>
-                <w:noProof/>
-                <w:webHidden/>
-              </w:rPr>
-              <w:tab/>
-            </w:r>
-            <w:r>
-              <w:rPr>
-                <w:noProof/>
-                <w:webHidden/>
-              </w:rPr>
-              <w:fldChar w:fldCharType="begin"/>
-            </w:r>
-            <w:r>
-              <w:rPr>
-                <w:noProof/>
-                <w:webHidden/>
-              </w:rPr>
-              <w:instrText xml:space="preserve"> PAGEREF _Toc171634075 \h </w:instrText>
-            </w:r>
-            <w:r>
-              <w:rPr>
-                <w:noProof/>
-                <w:webHidden/>
-              </w:rPr>
-            </w:r>
-            <w:r>
-              <w:rPr>
-                <w:noProof/>
-                <w:webHidden/>
-              </w:rPr>
-              <w:fldChar w:fldCharType="separate"/>
-            </w:r>
-            <w:r>
-              <w:rPr>
-                <w:noProof/>
-                <w:webHidden/>
-              </w:rPr>
-              <w:t>27</w:t>
-            </w:r>
-            <w:r>
-              <w:rPr>
-                <w:noProof/>
-                <w:webHidden/>
-              </w:rPr>
-              <w:fldChar w:fldCharType="end"/>
-            </w:r>
-          </w:hyperlink>
-        </w:p>
-        <w:p>
-          <w:pPr>
-            <w:pStyle w:val="TOC2"/>
-            <w:tabs>
-              <w:tab w:val="left" w:pos="960"/>
-              <w:tab w:val="right" w:leader="dot" w:pos="9016"/>
-            </w:tabs>
-            <w:rPr>
-              <w:rFonts w:eastAsiaTheme="minorEastAsia"/>
-              <w:noProof/>
-              <w:kern w:val="2"/>
-              <w:sz w:val="24"/>
-              <w:szCs w:val="24"/>
-              <w:lang w:val="en-IN" w:eastAsia="ja-JP"/>
-              <w14:ligatures w14:val="standardContextual"/>
-            </w:rPr>
-          </w:pPr>
-          <w:hyperlink w:anchor="_Toc171634076" w:history="1">
-            <w:r>
-              <w:rPr>
-                <w:rStyle w:val="Hyperlink"/>
-                <w:noProof/>
-                <w:lang w:val="en-IN" w:eastAsia="en-IN"/>
-              </w:rPr>
-              <w:t>4.5</w:t>
-            </w:r>
-            <w:r>
-              <w:rPr>
-                <w:rFonts w:eastAsiaTheme="minorEastAsia"/>
-                <w:noProof/>
-                <w:kern w:val="2"/>
-                <w:sz w:val="24"/>
-                <w:szCs w:val="24"/>
-                <w:lang w:val="en-IN" w:eastAsia="ja-JP"/>
-                <w14:ligatures w14:val="standardContextual"/>
-              </w:rPr>
-              <w:tab/>
-            </w:r>
-            <w:r>
-              <w:rPr>
-                <w:rStyle w:val="Hyperlink"/>
-                <w:noProof/>
-                <w:lang w:val="en-IN" w:eastAsia="en-IN"/>
-              </w:rPr>
-              <w:t>Scalability</w:t>
-            </w:r>
-            <w:r>
-              <w:rPr>
-                <w:noProof/>
-                <w:webHidden/>
-              </w:rPr>
-              <w:tab/>
-            </w:r>
-            <w:r>
-              <w:rPr>
-                <w:noProof/>
-                <w:webHidden/>
-              </w:rPr>
-              <w:fldChar w:fldCharType="begin"/>
-            </w:r>
-            <w:r>
-              <w:rPr>
-                <w:noProof/>
-                <w:webHidden/>
-              </w:rPr>
-              <w:instrText xml:space="preserve"> PAGEREF _Toc171634076 \h </w:instrText>
-            </w:r>
-            <w:r>
-              <w:rPr>
-                <w:noProof/>
-                <w:webHidden/>
-              </w:rPr>
-            </w:r>
-            <w:r>
-              <w:rPr>
-                <w:noProof/>
-                <w:webHidden/>
-              </w:rPr>
-              <w:fldChar w:fldCharType="separate"/>
-            </w:r>
-            <w:r>
-              <w:rPr>
-                <w:noProof/>
-                <w:webHidden/>
-              </w:rPr>
-              <w:t>27</w:t>
-            </w:r>
-            <w:r>
-              <w:rPr>
-                <w:noProof/>
-                <w:webHidden/>
-              </w:rPr>
-              <w:fldChar w:fldCharType="end"/>
-            </w:r>
-          </w:hyperlink>
-        </w:p>
-        <w:p>
-          <w:pPr>
-            <w:pStyle w:val="TOC1"/>
-            <w:tabs>
-              <w:tab w:val="left" w:pos="440"/>
-              <w:tab w:val="right" w:leader="dot" w:pos="9016"/>
-            </w:tabs>
-            <w:rPr>
-              <w:rFonts w:eastAsiaTheme="minorEastAsia"/>
-              <w:noProof/>
-              <w:kern w:val="2"/>
-              <w:sz w:val="24"/>
-              <w:szCs w:val="24"/>
-              <w:lang w:val="en-IN" w:eastAsia="ja-JP"/>
-              <w14:ligatures w14:val="standardContextual"/>
-            </w:rPr>
-          </w:pPr>
-          <w:hyperlink w:anchor="_Toc171634077" w:history="1">
-            <w:r>
-              <w:rPr>
-                <w:rStyle w:val="Hyperlink"/>
-                <w:noProof/>
-              </w:rPr>
-              <w:t>5</w:t>
-            </w:r>
-            <w:r>
-              <w:rPr>
-                <w:rFonts w:eastAsiaTheme="minorEastAsia"/>
-                <w:noProof/>
-                <w:kern w:val="2"/>
-                <w:sz w:val="24"/>
-                <w:szCs w:val="24"/>
-                <w:lang w:val="en-IN" w:eastAsia="ja-JP"/>
-                <w14:ligatures w14:val="standardContextual"/>
-              </w:rPr>
-              <w:tab/>
-            </w:r>
-            <w:r>
-              <w:rPr>
-                <w:rStyle w:val="Hyperlink"/>
-                <w:noProof/>
-              </w:rPr>
-              <w:t>Player Statistics Service</w:t>
-            </w:r>
-            <w:r>
-              <w:rPr>
-                <w:noProof/>
-                <w:webHidden/>
-              </w:rPr>
-              <w:tab/>
-            </w:r>
-            <w:r>
-              <w:rPr>
-                <w:noProof/>
-                <w:webHidden/>
-              </w:rPr>
-              <w:fldChar w:fldCharType="begin"/>
-            </w:r>
-            <w:r>
-              <w:rPr>
-                <w:noProof/>
-                <w:webHidden/>
-              </w:rPr>
-              <w:instrText xml:space="preserve"> PAGEREF _Toc171634077 \h </w:instrText>
-            </w:r>
-            <w:r>
-              <w:rPr>
-                <w:noProof/>
-                <w:webHidden/>
-              </w:rPr>
-            </w:r>
-            <w:r>
-              <w:rPr>
-                <w:noProof/>
-                <w:webHidden/>
-              </w:rPr>
-              <w:fldChar w:fldCharType="separate"/>
-            </w:r>
-            <w:r>
-              <w:rPr>
-                <w:noProof/>
-                <w:webHidden/>
-              </w:rPr>
-              <w:t>27</w:t>
-            </w:r>
-            <w:r>
-              <w:rPr>
-                <w:noProof/>
-                <w:webHidden/>
-              </w:rPr>
-              <w:fldChar w:fldCharType="end"/>
-            </w:r>
-          </w:hyperlink>
-        </w:p>
-        <w:p>
-          <w:pPr>
-            <w:pStyle w:val="TOC2"/>
-            <w:tabs>
-              <w:tab w:val="left" w:pos="960"/>
-              <w:tab w:val="right" w:leader="dot" w:pos="9016"/>
-            </w:tabs>
-            <w:rPr>
-              <w:rFonts w:eastAsiaTheme="minorEastAsia"/>
-              <w:noProof/>
-              <w:kern w:val="2"/>
-              <w:sz w:val="24"/>
-              <w:szCs w:val="24"/>
-              <w:lang w:val="en-IN" w:eastAsia="ja-JP"/>
-              <w14:ligatures w14:val="standardContextual"/>
-            </w:rPr>
-          </w:pPr>
-          <w:hyperlink w:anchor="_Toc171634078" w:history="1">
-            <w:r>
-              <w:rPr>
-                <w:rStyle w:val="Hyperlink"/>
-                <w:noProof/>
-              </w:rPr>
-              <w:t>5.1</w:t>
-            </w:r>
-            <w:r>
-              <w:rPr>
-                <w:rFonts w:eastAsiaTheme="minorEastAsia"/>
-                <w:noProof/>
-                <w:kern w:val="2"/>
-                <w:sz w:val="24"/>
-                <w:szCs w:val="24"/>
-                <w:lang w:val="en-IN" w:eastAsia="ja-JP"/>
-                <w14:ligatures w14:val="standardContextual"/>
-              </w:rPr>
-              <w:tab/>
-            </w:r>
-            <w:r>
-              <w:rPr>
-                <w:rStyle w:val="Hyperlink"/>
-                <w:noProof/>
-              </w:rPr>
-              <w:t>Overview</w:t>
-            </w:r>
-            <w:r>
-              <w:rPr>
-                <w:noProof/>
-                <w:webHidden/>
-              </w:rPr>
-              <w:tab/>
-            </w:r>
-            <w:r>
-              <w:rPr>
-                <w:noProof/>
-                <w:webHidden/>
-              </w:rPr>
-              <w:fldChar w:fldCharType="begin"/>
-            </w:r>
-            <w:r>
-              <w:rPr>
-                <w:noProof/>
-                <w:webHidden/>
-              </w:rPr>
-              <w:instrText xml:space="preserve"> PAGEREF _Toc171634078 \h </w:instrText>
-            </w:r>
-            <w:r>
-              <w:rPr>
-                <w:noProof/>
-                <w:webHidden/>
-              </w:rPr>
-            </w:r>
-            <w:r>
-              <w:rPr>
-                <w:noProof/>
-                <w:webHidden/>
-              </w:rPr>
-              <w:fldChar w:fldCharType="separate"/>
-            </w:r>
-            <w:r>
-              <w:rPr>
-                <w:noProof/>
-                <w:webHidden/>
-              </w:rPr>
-              <w:t>27</w:t>
-            </w:r>
-            <w:r>
-              <w:rPr>
-                <w:noProof/>
-                <w:webHidden/>
-              </w:rPr>
-              <w:fldChar w:fldCharType="end"/>
-            </w:r>
-          </w:hyperlink>
-        </w:p>
-        <w:p>
-          <w:pPr>
-            <w:pStyle w:val="TOC2"/>
-            <w:tabs>
-              <w:tab w:val="left" w:pos="960"/>
-              <w:tab w:val="right" w:leader="dot" w:pos="9016"/>
-            </w:tabs>
-            <w:rPr>
-              <w:rFonts w:eastAsiaTheme="minorEastAsia"/>
-              <w:noProof/>
-              <w:kern w:val="2"/>
-              <w:sz w:val="24"/>
-              <w:szCs w:val="24"/>
-              <w:lang w:val="en-IN" w:eastAsia="ja-JP"/>
-              <w14:ligatures w14:val="standardContextual"/>
-            </w:rPr>
-          </w:pPr>
-          <w:hyperlink w:anchor="_Toc171634079" w:history="1">
-            <w:r>
-              <w:rPr>
-                <w:rStyle w:val="Hyperlink"/>
-                <w:noProof/>
-              </w:rPr>
-              <w:t>5.2</w:t>
-            </w:r>
-            <w:r>
-              <w:rPr>
-                <w:rFonts w:eastAsiaTheme="minorEastAsia"/>
-                <w:noProof/>
-                <w:kern w:val="2"/>
-                <w:sz w:val="24"/>
-                <w:szCs w:val="24"/>
-                <w:lang w:val="en-IN" w:eastAsia="ja-JP"/>
-                <w14:ligatures w14:val="standardContextual"/>
-              </w:rPr>
-              <w:tab/>
-            </w:r>
-            <w:r>
-              <w:rPr>
-                <w:rStyle w:val="Hyperlink"/>
-                <w:noProof/>
-              </w:rPr>
-              <w:t>Data model specification</w:t>
-            </w:r>
-            <w:r>
-              <w:rPr>
-                <w:noProof/>
-                <w:webHidden/>
-              </w:rPr>
-              <w:tab/>
-            </w:r>
-            <w:r>
-              <w:rPr>
-                <w:noProof/>
-                <w:webHidden/>
-              </w:rPr>
-              <w:fldChar w:fldCharType="begin"/>
-            </w:r>
-            <w:r>
-              <w:rPr>
-                <w:noProof/>
-                <w:webHidden/>
-              </w:rPr>
-              <w:instrText xml:space="preserve"> PAGEREF _Toc171634079 \h </w:instrText>
-            </w:r>
-            <w:r>
-              <w:rPr>
-                <w:noProof/>
-                <w:webHidden/>
-              </w:rPr>
-            </w:r>
-            <w:r>
-              <w:rPr>
-                <w:noProof/>
-                <w:webHidden/>
-              </w:rPr>
-              <w:fldChar w:fldCharType="separate"/>
-            </w:r>
-            <w:r>
-              <w:rPr>
-                <w:noProof/>
-                <w:webHidden/>
-              </w:rPr>
-              <w:t>27</w:t>
-            </w:r>
-            <w:r>
-              <w:rPr>
-                <w:noProof/>
-                <w:webHidden/>
-              </w:rPr>
-              <w:fldChar w:fldCharType="end"/>
-            </w:r>
-          </w:hyperlink>
-        </w:p>
-        <w:p>
-          <w:pPr>
-            <w:pStyle w:val="TOC2"/>
-            <w:tabs>
-              <w:tab w:val="left" w:pos="960"/>
-              <w:tab w:val="right" w:leader="dot" w:pos="9016"/>
-            </w:tabs>
-            <w:rPr>
-              <w:rFonts w:eastAsiaTheme="minorEastAsia"/>
-              <w:noProof/>
-              <w:kern w:val="2"/>
-              <w:sz w:val="24"/>
-              <w:szCs w:val="24"/>
-              <w:lang w:val="en-IN" w:eastAsia="ja-JP"/>
-              <w14:ligatures w14:val="standardContextual"/>
-            </w:rPr>
-          </w:pPr>
-          <w:hyperlink w:anchor="_Toc171634080" w:history="1">
-            <w:r>
-              <w:rPr>
-                <w:rStyle w:val="Hyperlink"/>
-                <w:noProof/>
-              </w:rPr>
-              <w:t>5.3</w:t>
-            </w:r>
-            <w:r>
-              <w:rPr>
-                <w:rFonts w:eastAsiaTheme="minorEastAsia"/>
-                <w:noProof/>
-                <w:kern w:val="2"/>
-                <w:sz w:val="24"/>
-                <w:szCs w:val="24"/>
-                <w:lang w:val="en-IN" w:eastAsia="ja-JP"/>
-                <w14:ligatures w14:val="standardContextual"/>
-              </w:rPr>
-              <w:tab/>
-            </w:r>
-            <w:r>
-              <w:rPr>
-                <w:rStyle w:val="Hyperlink"/>
-                <w:noProof/>
-              </w:rPr>
-              <w:t>API Endpoints</w:t>
-            </w:r>
-            <w:r>
-              <w:rPr>
-                <w:noProof/>
-                <w:webHidden/>
-              </w:rPr>
-              <w:tab/>
-            </w:r>
-            <w:r>
-              <w:rPr>
-                <w:noProof/>
-                <w:webHidden/>
-              </w:rPr>
-              <w:fldChar w:fldCharType="begin"/>
-            </w:r>
-            <w:r>
-              <w:rPr>
-                <w:noProof/>
-                <w:webHidden/>
-              </w:rPr>
-              <w:instrText xml:space="preserve"> PAGEREF _Toc171634080 \h </w:instrText>
-            </w:r>
-            <w:r>
-              <w:rPr>
-                <w:noProof/>
-                <w:webHidden/>
-              </w:rPr>
-            </w:r>
-            <w:r>
-              <w:rPr>
-                <w:noProof/>
-                <w:webHidden/>
-              </w:rPr>
-              <w:fldChar w:fldCharType="separate"/>
-            </w:r>
-            <w:r>
-              <w:rPr>
-                <w:noProof/>
-                <w:webHidden/>
-              </w:rPr>
-              <w:t>28</w:t>
-            </w:r>
-            <w:r>
-              <w:rPr>
-                <w:noProof/>
-                <w:webHidden/>
-              </w:rPr>
-              <w:fldChar w:fldCharType="end"/>
-            </w:r>
-          </w:hyperlink>
-        </w:p>
-        <w:p>
-          <w:pPr>
-            <w:pStyle w:val="TOC2"/>
-            <w:tabs>
-              <w:tab w:val="left" w:pos="960"/>
-              <w:tab w:val="right" w:leader="dot" w:pos="9016"/>
-            </w:tabs>
-            <w:rPr>
-              <w:rFonts w:eastAsiaTheme="minorEastAsia"/>
-              <w:noProof/>
-              <w:kern w:val="2"/>
-              <w:sz w:val="24"/>
-              <w:szCs w:val="24"/>
-              <w:lang w:val="en-IN" w:eastAsia="ja-JP"/>
-              <w14:ligatures w14:val="standardContextual"/>
-            </w:rPr>
-          </w:pPr>
-          <w:hyperlink w:anchor="_Toc171634081" w:history="1">
-            <w:r>
-              <w:rPr>
-                <w:rStyle w:val="Hyperlink"/>
-                <w:noProof/>
-                <w:lang w:val="en-IN" w:eastAsia="en-IN"/>
-              </w:rPr>
-              <w:t>5.4</w:t>
-            </w:r>
-            <w:r>
-              <w:rPr>
-                <w:rFonts w:eastAsiaTheme="minorEastAsia"/>
-                <w:noProof/>
-                <w:kern w:val="2"/>
-                <w:sz w:val="24"/>
-                <w:szCs w:val="24"/>
-                <w:lang w:val="en-IN" w:eastAsia="ja-JP"/>
-                <w14:ligatures w14:val="standardContextual"/>
-              </w:rPr>
-              <w:tab/>
-            </w:r>
-            <w:r>
-              <w:rPr>
-                <w:rStyle w:val="Hyperlink"/>
-                <w:noProof/>
-                <w:lang w:val="en-IN" w:eastAsia="en-IN"/>
-              </w:rPr>
-              <w:t>Dependencies</w:t>
-            </w:r>
-            <w:r>
-              <w:rPr>
-                <w:noProof/>
-                <w:webHidden/>
-              </w:rPr>
-              <w:tab/>
-            </w:r>
-            <w:r>
-              <w:rPr>
-                <w:noProof/>
-                <w:webHidden/>
-              </w:rPr>
-              <w:fldChar w:fldCharType="begin"/>
-            </w:r>
-            <w:r>
-              <w:rPr>
-                <w:noProof/>
-                <w:webHidden/>
-              </w:rPr>
-              <w:instrText xml:space="preserve"> PAGEREF _Toc171634081 \h </w:instrText>
-            </w:r>
-            <w:r>
-              <w:rPr>
-                <w:noProof/>
-                <w:webHidden/>
-              </w:rPr>
-            </w:r>
-            <w:r>
-              <w:rPr>
-                <w:noProof/>
-                <w:webHidden/>
-              </w:rPr>
-              <w:fldChar w:fldCharType="separate"/>
-            </w:r>
-            <w:r>
-              <w:rPr>
-                <w:noProof/>
-                <w:webHidden/>
-              </w:rPr>
-              <w:t>34</w:t>
-            </w:r>
-            <w:r>
-              <w:rPr>
-                <w:noProof/>
-                <w:webHidden/>
-              </w:rPr>
-              <w:fldChar w:fldCharType="end"/>
-            </w:r>
-          </w:hyperlink>
-        </w:p>
-        <w:p>
-          <w:pPr>
-            <w:pStyle w:val="TOC2"/>
-            <w:tabs>
-              <w:tab w:val="left" w:pos="960"/>
-              <w:tab w:val="right" w:leader="dot" w:pos="9016"/>
-            </w:tabs>
-            <w:rPr>
-              <w:rFonts w:eastAsiaTheme="minorEastAsia"/>
-              <w:noProof/>
-              <w:kern w:val="2"/>
-              <w:sz w:val="24"/>
-              <w:szCs w:val="24"/>
-              <w:lang w:val="en-IN" w:eastAsia="ja-JP"/>
-              <w14:ligatures w14:val="standardContextual"/>
-            </w:rPr>
-          </w:pPr>
-          <w:hyperlink w:anchor="_Toc171634082" w:history="1">
-            <w:r>
-              <w:rPr>
-                <w:rStyle w:val="Hyperlink"/>
-                <w:noProof/>
-                <w:lang w:val="en-IN" w:eastAsia="en-IN"/>
-              </w:rPr>
-              <w:t>5.5</w:t>
-            </w:r>
-            <w:r>
-              <w:rPr>
-                <w:rFonts w:eastAsiaTheme="minorEastAsia"/>
-                <w:noProof/>
-                <w:kern w:val="2"/>
-                <w:sz w:val="24"/>
-                <w:szCs w:val="24"/>
-                <w:lang w:val="en-IN" w:eastAsia="ja-JP"/>
-                <w14:ligatures w14:val="standardContextual"/>
-              </w:rPr>
-              <w:tab/>
-            </w:r>
-            <w:r>
-              <w:rPr>
-                <w:rStyle w:val="Hyperlink"/>
-                <w:noProof/>
-                <w:lang w:val="en-IN" w:eastAsia="en-IN"/>
-              </w:rPr>
-              <w:t>Scalability</w:t>
-            </w:r>
-            <w:r>
-              <w:rPr>
-                <w:noProof/>
-                <w:webHidden/>
-              </w:rPr>
-              <w:tab/>
-            </w:r>
-            <w:r>
-              <w:rPr>
-                <w:noProof/>
-                <w:webHidden/>
-              </w:rPr>
-              <w:fldChar w:fldCharType="begin"/>
-            </w:r>
-            <w:r>
-              <w:rPr>
-                <w:noProof/>
-                <w:webHidden/>
-              </w:rPr>
-              <w:instrText xml:space="preserve"> PAGEREF _Toc171634082 \h </w:instrText>
-            </w:r>
-            <w:r>
-              <w:rPr>
-                <w:noProof/>
-                <w:webHidden/>
-              </w:rPr>
-            </w:r>
-            <w:r>
-              <w:rPr>
-                <w:noProof/>
-                <w:webHidden/>
-              </w:rPr>
-              <w:fldChar w:fldCharType="separate"/>
-            </w:r>
-            <w:r>
-              <w:rPr>
-                <w:noProof/>
-                <w:webHidden/>
-              </w:rPr>
-              <w:t>34</w:t>
+              <w:t>29</w:t>
             </w:r>
             <w:r>
               <w:rPr>
@@ -3670,7 +3412,7 @@
       <w:r>
         <w:br w:type="page"/>
       </w:r>
-      <w:bookmarkStart w:id="6" w:name="_Toc171634052"/>
+      <w:bookmarkStart w:id="6" w:name="_Toc173316739"/>
       <w:r>
         <w:lastRenderedPageBreak/>
         <w:t>Introduction</w:t>
@@ -3683,7 +3425,7 @@
         <w:jc w:val="both"/>
       </w:pPr>
       <w:r>
-        <w:t xml:space="preserve">A cricket score website like ESPNcricinfo typically provides real-time match updates, </w:t>
+        <w:t xml:space="preserve">A cricket score website like provides real-time match updates, </w:t>
       </w:r>
       <w:r>
         <w:t>statistic</w:t>
@@ -3829,20 +3571,22 @@
           <w:numId w:val="0"/>
         </w:numPr>
       </w:pPr>
+      <w:bookmarkStart w:id="7" w:name="_Toc173316740"/>
       <w:r>
         <w:t>Microservices</w:t>
       </w:r>
+      <w:bookmarkEnd w:id="7"/>
     </w:p>
     <w:p>
       <w:pPr>
         <w:pStyle w:val="Heading1"/>
       </w:pPr>
-      <w:bookmarkStart w:id="7" w:name="_Toc25167434"/>
-      <w:bookmarkStart w:id="8" w:name="_Toc171634053"/>
+      <w:bookmarkStart w:id="8" w:name="_Toc25167434"/>
+      <w:bookmarkStart w:id="9" w:name="_Toc173316741"/>
       <w:r>
         <w:t>User</w:t>
       </w:r>
-      <w:bookmarkEnd w:id="7"/>
+      <w:bookmarkEnd w:id="8"/>
       <w:r>
         <w:t xml:space="preserve"> Management</w:t>
       </w:r>
@@ -3852,17 +3596,17 @@
       <w:r>
         <w:t>Service</w:t>
       </w:r>
-      <w:bookmarkEnd w:id="8"/>
+      <w:bookmarkEnd w:id="9"/>
     </w:p>
     <w:p>
       <w:pPr>
         <w:pStyle w:val="Heading2"/>
       </w:pPr>
-      <w:bookmarkStart w:id="9" w:name="_Toc171634054"/>
+      <w:bookmarkStart w:id="10" w:name="_Toc173316742"/>
       <w:r>
         <w:t>Overview</w:t>
       </w:r>
-      <w:bookmarkEnd w:id="9"/>
+      <w:bookmarkEnd w:id="10"/>
     </w:p>
     <w:p>
       <w:pPr>
@@ -4064,11 +3808,11 @@
       <w:pPr>
         <w:pStyle w:val="Heading2"/>
       </w:pPr>
-      <w:bookmarkStart w:id="10" w:name="_Toc171634055"/>
+      <w:bookmarkStart w:id="11" w:name="_Toc173316743"/>
       <w:r>
         <w:t>Data model specification</w:t>
       </w:r>
-      <w:bookmarkEnd w:id="10"/>
+      <w:bookmarkEnd w:id="11"/>
     </w:p>
     <w:p>
       <w:pPr>
@@ -4137,12 +3881,12 @@
       <w:pPr>
         <w:pStyle w:val="Heading2"/>
       </w:pPr>
-      <w:bookmarkStart w:id="11" w:name="_Toc171634056"/>
       <w:bookmarkStart w:id="12" w:name="_Toc25167437"/>
+      <w:bookmarkStart w:id="13" w:name="_Toc173316744"/>
       <w:r>
         <w:t>API Endpoints</w:t>
       </w:r>
-      <w:bookmarkEnd w:id="11"/>
+      <w:bookmarkEnd w:id="13"/>
     </w:p>
     <w:p>
       <w:pPr>
@@ -4901,11 +4645,11 @@
       <w:pPr>
         <w:pStyle w:val="Heading3"/>
       </w:pPr>
-      <w:bookmarkStart w:id="13" w:name="_Toc25167438"/>
+      <w:bookmarkStart w:id="14" w:name="_Toc25167438"/>
       <w:r>
         <w:t>Logout</w:t>
       </w:r>
-      <w:bookmarkEnd w:id="13"/>
+      <w:bookmarkEnd w:id="14"/>
     </w:p>
     <w:p>
       <w:r>
@@ -5285,7 +5029,7 @@
         </w:numPr>
         <w:jc w:val="both"/>
       </w:pPr>
-      <w:bookmarkStart w:id="14" w:name="_Toc25167435"/>
+      <w:bookmarkStart w:id="15" w:name="_Toc25167435"/>
       <w:r>
         <w:t>Authentication - Required</w:t>
       </w:r>
@@ -6062,7 +5806,7 @@
         <w:jc w:val="both"/>
       </w:pPr>
     </w:p>
-    <w:bookmarkEnd w:id="14"/>
+    <w:bookmarkEnd w:id="15"/>
     <w:p>
       <w:pPr>
         <w:pStyle w:val="Heading3"/>
@@ -10022,14 +9766,14 @@
           <w:lang w:val="en-IN" w:eastAsia="en-IN"/>
         </w:rPr>
       </w:pPr>
-      <w:bookmarkStart w:id="15" w:name="_Toc171634057"/>
+      <w:bookmarkStart w:id="16" w:name="_Toc173316745"/>
       <w:r>
         <w:rPr>
           <w:lang w:val="en-IN" w:eastAsia="en-IN"/>
         </w:rPr>
         <w:t>Dependencies</w:t>
       </w:r>
-      <w:bookmarkEnd w:id="15"/>
+      <w:bookmarkEnd w:id="16"/>
     </w:p>
     <w:p>
       <w:pPr>
@@ -10061,22 +9805,22 @@
       <w:pPr>
         <w:pStyle w:val="Heading1"/>
       </w:pPr>
-      <w:bookmarkStart w:id="16" w:name="_Toc171634059"/>
+      <w:bookmarkStart w:id="17" w:name="_Toc173316746"/>
       <w:r>
         <w:lastRenderedPageBreak/>
         <w:t>Match Details Service</w:t>
       </w:r>
-      <w:bookmarkEnd w:id="16"/>
+      <w:bookmarkEnd w:id="17"/>
     </w:p>
     <w:p>
       <w:pPr>
         <w:pStyle w:val="Heading2"/>
       </w:pPr>
-      <w:bookmarkStart w:id="17" w:name="_Toc171634060"/>
+      <w:bookmarkStart w:id="18" w:name="_Toc173316747"/>
       <w:r>
         <w:t>Overview</w:t>
       </w:r>
-      <w:bookmarkEnd w:id="17"/>
+      <w:bookmarkEnd w:id="18"/>
     </w:p>
     <w:p>
       <w:pPr>
@@ -10232,11 +9976,11 @@
       <w:pPr>
         <w:pStyle w:val="Heading2"/>
       </w:pPr>
-      <w:bookmarkStart w:id="18" w:name="_Toc171634061"/>
+      <w:bookmarkStart w:id="19" w:name="_Toc173316748"/>
       <w:r>
         <w:t>Data model specification</w:t>
       </w:r>
-      <w:bookmarkEnd w:id="18"/>
+      <w:bookmarkEnd w:id="19"/>
     </w:p>
     <w:p>
       <w:pPr>
@@ -10634,11 +10378,11 @@
       <w:pPr>
         <w:pStyle w:val="Heading2"/>
       </w:pPr>
-      <w:bookmarkStart w:id="19" w:name="_Toc171634062"/>
+      <w:bookmarkStart w:id="20" w:name="_Toc173316749"/>
       <w:r>
         <w:t>API Endpoints</w:t>
       </w:r>
-      <w:bookmarkEnd w:id="19"/>
+      <w:bookmarkEnd w:id="20"/>
     </w:p>
     <w:p>
       <w:pPr>
@@ -16641,14 +16385,14 @@
           <w:lang w:val="en-IN" w:eastAsia="en-IN"/>
         </w:rPr>
       </w:pPr>
-      <w:bookmarkStart w:id="20" w:name="_Toc171634063"/>
+      <w:bookmarkStart w:id="21" w:name="_Toc173316750"/>
       <w:r>
         <w:rPr>
           <w:lang w:val="en-IN" w:eastAsia="en-IN"/>
         </w:rPr>
         <w:t>Dependencies</w:t>
       </w:r>
-      <w:bookmarkEnd w:id="20"/>
+      <w:bookmarkEnd w:id="21"/>
     </w:p>
     <w:p>
       <w:pPr>
@@ -16729,7 +16473,7 @@
       <w:pPr>
         <w:pStyle w:val="Heading1"/>
       </w:pPr>
-      <w:bookmarkStart w:id="21" w:name="_Toc171634065"/>
+      <w:bookmarkStart w:id="22" w:name="_Toc173316751"/>
       <w:r>
         <w:lastRenderedPageBreak/>
         <w:t>Live Score</w:t>
@@ -16740,17 +16484,17 @@
       <w:r>
         <w:t>Service</w:t>
       </w:r>
-      <w:bookmarkEnd w:id="21"/>
+      <w:bookmarkEnd w:id="22"/>
     </w:p>
     <w:p>
       <w:pPr>
         <w:pStyle w:val="Heading2"/>
       </w:pPr>
-      <w:bookmarkStart w:id="22" w:name="_Toc171634066"/>
+      <w:bookmarkStart w:id="23" w:name="_Toc173316752"/>
       <w:r>
         <w:t>Overview</w:t>
       </w:r>
-      <w:bookmarkEnd w:id="22"/>
+      <w:bookmarkEnd w:id="23"/>
     </w:p>
     <w:p>
       <w:pPr>
@@ -16888,11 +16632,11 @@
       <w:pPr>
         <w:pStyle w:val="Heading2"/>
       </w:pPr>
-      <w:bookmarkStart w:id="23" w:name="_Toc171634067"/>
+      <w:bookmarkStart w:id="24" w:name="_Toc173316753"/>
       <w:r>
         <w:t>Data model specification</w:t>
       </w:r>
-      <w:bookmarkEnd w:id="23"/>
+      <w:bookmarkEnd w:id="24"/>
     </w:p>
     <w:p>
       <w:pPr>
@@ -17306,11 +17050,11 @@
       <w:pPr>
         <w:pStyle w:val="Heading2"/>
       </w:pPr>
-      <w:bookmarkStart w:id="24" w:name="_Toc171634068"/>
+      <w:bookmarkStart w:id="25" w:name="_Toc173316754"/>
       <w:r>
         <w:t>API Endpoints</w:t>
       </w:r>
-      <w:bookmarkEnd w:id="24"/>
+      <w:bookmarkEnd w:id="25"/>
     </w:p>
     <w:p>
       <w:pPr>
@@ -22918,14 +22662,14 @@
           <w:lang w:val="en-IN" w:eastAsia="en-IN"/>
         </w:rPr>
       </w:pPr>
-      <w:bookmarkStart w:id="25" w:name="_Toc171634069"/>
+      <w:bookmarkStart w:id="26" w:name="_Toc173316755"/>
       <w:r>
         <w:rPr>
           <w:lang w:val="en-IN" w:eastAsia="en-IN"/>
         </w:rPr>
         <w:t>Dependencies</w:t>
       </w:r>
-      <w:bookmarkEnd w:id="25"/>
+      <w:bookmarkEnd w:id="26"/>
     </w:p>
     <w:p>
       <w:pPr>
@@ -23006,21 +22750,21 @@
       <w:pPr>
         <w:pStyle w:val="Heading1"/>
       </w:pPr>
-      <w:bookmarkStart w:id="26" w:name="_Toc171634071"/>
+      <w:bookmarkStart w:id="27" w:name="_Toc173316756"/>
       <w:r>
         <w:t>Team Management Service</w:t>
       </w:r>
-      <w:bookmarkEnd w:id="26"/>
+      <w:bookmarkEnd w:id="27"/>
     </w:p>
     <w:p>
       <w:pPr>
         <w:pStyle w:val="Heading2"/>
       </w:pPr>
-      <w:bookmarkStart w:id="27" w:name="_Toc171634072"/>
+      <w:bookmarkStart w:id="28" w:name="_Toc173316757"/>
       <w:r>
         <w:t>Overview</w:t>
       </w:r>
-      <w:bookmarkEnd w:id="27"/>
+      <w:bookmarkEnd w:id="28"/>
     </w:p>
     <w:p>
       <w:pPr>
@@ -23190,11 +22934,11 @@
       <w:pPr>
         <w:pStyle w:val="Heading2"/>
       </w:pPr>
-      <w:bookmarkStart w:id="28" w:name="_Toc171634073"/>
+      <w:bookmarkStart w:id="29" w:name="_Toc173316758"/>
       <w:r>
         <w:t>Data model specification</w:t>
       </w:r>
-      <w:bookmarkEnd w:id="28"/>
+      <w:bookmarkEnd w:id="29"/>
     </w:p>
     <w:p>
       <w:pPr>
@@ -23611,14 +23355,14 @@
           <w:lang w:val="en-IN" w:eastAsia="en-IN"/>
         </w:rPr>
       </w:pPr>
-      <w:bookmarkStart w:id="29" w:name="_Toc171634074"/>
+      <w:bookmarkStart w:id="30" w:name="_Toc173316759"/>
       <w:r>
         <w:rPr>
           <w:lang w:val="en-IN" w:eastAsia="en-IN"/>
         </w:rPr>
         <w:t>API Endpoints</w:t>
       </w:r>
-      <w:bookmarkEnd w:id="29"/>
+      <w:bookmarkEnd w:id="30"/>
     </w:p>
     <w:p>
       <w:pPr>
@@ -31124,14 +30868,14 @@
           <w:lang w:val="en-IN" w:eastAsia="en-IN"/>
         </w:rPr>
       </w:pPr>
-      <w:bookmarkStart w:id="30" w:name="_Toc171634075"/>
+      <w:bookmarkStart w:id="31" w:name="_Toc173316760"/>
       <w:r>
         <w:rPr>
           <w:lang w:val="en-IN" w:eastAsia="en-IN"/>
         </w:rPr>
         <w:t>Dependencies</w:t>
       </w:r>
-      <w:bookmarkEnd w:id="30"/>
+      <w:bookmarkEnd w:id="31"/>
     </w:p>
     <w:p>
       <w:pPr>
@@ -31193,21 +30937,21 @@
       <w:pPr>
         <w:pStyle w:val="Heading1"/>
       </w:pPr>
-      <w:bookmarkStart w:id="31" w:name="_Toc171634077"/>
+      <w:bookmarkStart w:id="32" w:name="_Toc173316761"/>
       <w:r>
         <w:t>Player Statistics Service</w:t>
       </w:r>
-      <w:bookmarkEnd w:id="31"/>
+      <w:bookmarkEnd w:id="32"/>
     </w:p>
     <w:p>
       <w:pPr>
         <w:pStyle w:val="Heading2"/>
       </w:pPr>
-      <w:bookmarkStart w:id="32" w:name="_Toc171634078"/>
+      <w:bookmarkStart w:id="33" w:name="_Toc173316762"/>
       <w:r>
         <w:t>Overview</w:t>
       </w:r>
-      <w:bookmarkEnd w:id="32"/>
+      <w:bookmarkEnd w:id="33"/>
     </w:p>
     <w:p>
       <w:pPr>
@@ -31364,11 +31108,11 @@
       <w:pPr>
         <w:pStyle w:val="Heading2"/>
       </w:pPr>
-      <w:bookmarkStart w:id="33" w:name="_Toc171634079"/>
+      <w:bookmarkStart w:id="34" w:name="_Toc173316763"/>
       <w:r>
         <w:t>Data model specification</w:t>
       </w:r>
-      <w:bookmarkEnd w:id="33"/>
+      <w:bookmarkEnd w:id="34"/>
     </w:p>
     <w:p>
       <w:pPr>
@@ -31829,11 +31573,11 @@
       <w:pPr>
         <w:pStyle w:val="Heading2"/>
       </w:pPr>
-      <w:bookmarkStart w:id="34" w:name="_Toc171634080"/>
+      <w:bookmarkStart w:id="35" w:name="_Toc173316764"/>
       <w:r>
         <w:t>API Endpoints</w:t>
       </w:r>
-      <w:bookmarkEnd w:id="34"/>
+      <w:bookmarkEnd w:id="35"/>
     </w:p>
     <w:p>
       <w:pPr>
@@ -38626,14 +38370,14 @@
           <w:lang w:val="en-IN" w:eastAsia="en-IN"/>
         </w:rPr>
       </w:pPr>
-      <w:bookmarkStart w:id="35" w:name="_Toc171634081"/>
+      <w:bookmarkStart w:id="36" w:name="_Toc173316765"/>
       <w:r>
         <w:rPr>
           <w:lang w:val="en-IN" w:eastAsia="en-IN"/>
         </w:rPr>
         <w:t>Dependencies</w:t>
       </w:r>
-      <w:bookmarkEnd w:id="35"/>
+      <w:bookmarkEnd w:id="36"/>
     </w:p>
     <w:p>
       <w:pPr>
@@ -38692,9 +38436,11 @@
           <w:numId w:val="0"/>
         </w:numPr>
       </w:pPr>
+      <w:bookmarkStart w:id="37" w:name="_Toc173316766"/>
       <w:r>
         <w:t>Scalability</w:t>
       </w:r>
+      <w:bookmarkEnd w:id="37"/>
     </w:p>
     <w:p>
       <w:pPr>
@@ -38747,9 +38493,11 @@
           <w:numId w:val="0"/>
         </w:numPr>
       </w:pPr>
+      <w:bookmarkStart w:id="38" w:name="_Toc173316767"/>
       <w:r>
         <w:t>Monitoring and Observability</w:t>
       </w:r>
+      <w:bookmarkEnd w:id="38"/>
     </w:p>
     <w:p>
       <w:r>

</xml_diff>